<commit_message>
Apresentação e Documentação faltando inserir o Diagrama de Classes
</commit_message>
<xml_diff>
--- a/Documentação/DocumentaçãoPi.docx
+++ b/Documentação/DocumentaçãoPi.docx
@@ -69,11 +69,14 @@
         <w:spacing w:after="20" w:line="259" w:lineRule="auto"/>
         <w:ind w:left="0" w:right="4" w:firstLine="0"/>
         <w:jc w:val="center"/>
+        <w:rPr>
+          <w:szCs w:val="22"/>
+        </w:rPr>
       </w:pPr>
       <w:r>
         <w:rPr>
           <w:rFonts w:ascii="Times New Roman" w:eastAsia="Times New Roman" w:hAnsi="Times New Roman" w:cs="Times New Roman"/>
-          <w:sz w:val="24"/>
+          <w:szCs w:val="22"/>
         </w:rPr>
         <w:t xml:space="preserve"> </w:t>
       </w:r>
@@ -83,11 +86,14 @@
         <w:spacing w:after="96" w:line="259" w:lineRule="auto"/>
         <w:ind w:left="0" w:right="2041" w:firstLine="0"/>
         <w:jc w:val="right"/>
-      </w:pPr>
-      <w:r>
-        <w:rPr>
-          <w:b/>
-          <w:sz w:val="24"/>
+        <w:rPr>
+          <w:szCs w:val="22"/>
+        </w:rPr>
+      </w:pPr>
+      <w:r>
+        <w:rPr>
+          <w:b/>
+          <w:szCs w:val="22"/>
         </w:rPr>
         <w:t xml:space="preserve">Análise e Desenvolvimento de sistemas </w:t>
       </w:r>
@@ -97,8 +103,23 @@
         <w:spacing w:after="143" w:line="259" w:lineRule="auto"/>
         <w:ind w:left="0" w:right="3" w:firstLine="0"/>
         <w:jc w:val="center"/>
-      </w:pPr>
-      <w:r>
+        <w:rPr>
+          <w:b/>
+          <w:bCs/>
+        </w:rPr>
+      </w:pPr>
+      <w:r>
+        <w:rPr>
+          <w:b/>
+          <w:bCs/>
+        </w:rPr>
+        <w:t>Turma A Matutino</w:t>
+      </w:r>
+      <w:r>
+        <w:rPr>
+          <w:b/>
+          <w:bCs/>
+        </w:rPr>
         <w:t xml:space="preserve"> </w:t>
       </w:r>
     </w:p>
@@ -249,8 +270,14 @@
       <w:pPr>
         <w:spacing w:after="118"/>
         <w:ind w:left="3109" w:right="1631"/>
-      </w:pPr>
-      <w:r>
+        <w:rPr>
+          <w:szCs w:val="22"/>
+        </w:rPr>
+      </w:pPr>
+      <w:r>
+        <w:rPr>
+          <w:szCs w:val="22"/>
+        </w:rPr>
         <w:t xml:space="preserve">Fernando Tavares Silva </w:t>
       </w:r>
     </w:p>
@@ -258,8 +285,14 @@
       <w:pPr>
         <w:spacing w:after="140"/>
         <w:ind w:left="2826" w:right="1631"/>
-      </w:pPr>
-      <w:r>
+        <w:rPr>
+          <w:szCs w:val="22"/>
+        </w:rPr>
+      </w:pPr>
+      <w:r>
+        <w:rPr>
+          <w:szCs w:val="22"/>
+        </w:rPr>
         <w:t xml:space="preserve">Juan Maicon Andrade Santos </w:t>
       </w:r>
     </w:p>
@@ -267,14 +300,15 @@
       <w:pPr>
         <w:spacing w:after="140"/>
         <w:ind w:left="2934" w:right="1631"/>
-      </w:pPr>
-      <w:proofErr w:type="spellStart"/>
-      <w:r>
-        <w:t>Kaue</w:t>
-      </w:r>
-      <w:proofErr w:type="spellEnd"/>
-      <w:r>
-        <w:t xml:space="preserve"> Piotto De Lima Freire </w:t>
+        <w:rPr>
+          <w:szCs w:val="22"/>
+        </w:rPr>
+      </w:pPr>
+      <w:r>
+        <w:rPr>
+          <w:szCs w:val="22"/>
+        </w:rPr>
+        <w:t xml:space="preserve">Kaue Piotto De Lima Freire </w:t>
       </w:r>
     </w:p>
     <w:p>
@@ -282,11 +316,14 @@
         <w:spacing w:after="115" w:line="259" w:lineRule="auto"/>
         <w:ind w:left="0" w:right="4" w:firstLine="0"/>
         <w:jc w:val="center"/>
-      </w:pPr>
-      <w:r>
-        <w:rPr>
-          <w:rFonts w:ascii="Times New Roman" w:eastAsia="Times New Roman" w:hAnsi="Times New Roman" w:cs="Times New Roman"/>
-          <w:sz w:val="24"/>
+        <w:rPr>
+          <w:szCs w:val="22"/>
+        </w:rPr>
+      </w:pPr>
+      <w:r>
+        <w:rPr>
+          <w:rFonts w:eastAsia="Times New Roman"/>
+          <w:szCs w:val="22"/>
         </w:rPr>
         <w:t xml:space="preserve">Raphael Cardoso Da Costa  </w:t>
       </w:r>
@@ -295,8 +332,14 @@
       <w:pPr>
         <w:spacing w:after="140"/>
         <w:ind w:left="2912" w:right="1631"/>
-      </w:pPr>
-      <w:r>
+        <w:rPr>
+          <w:szCs w:val="22"/>
+        </w:rPr>
+      </w:pPr>
+      <w:r>
+        <w:rPr>
+          <w:szCs w:val="22"/>
+        </w:rPr>
         <w:t xml:space="preserve">Victor Gabriel Sarti Miranda </w:t>
       </w:r>
     </w:p>
@@ -419,6 +462,10 @@
     <w:p>
       <w:pPr>
         <w:pStyle w:val="Ttulo2"/>
+        <w:rPr>
+          <w:b w:val="0"/>
+          <w:bCs/>
+        </w:rPr>
       </w:pPr>
       <w:r>
         <w:rPr>
@@ -440,16 +487,24 @@
       </w:r>
       <w:r>
         <w:rPr>
+          <w:b w:val="0"/>
+          <w:bCs/>
           <w:sz w:val="22"/>
           <w:vertAlign w:val="baseline"/>
         </w:rPr>
         <w:t>13</w:t>
       </w:r>
       <w:r>
+        <w:rPr>
+          <w:b w:val="0"/>
+          <w:bCs/>
+        </w:rPr>
         <w:t>/11/2024</w:t>
       </w:r>
       <w:r>
         <w:rPr>
+          <w:b w:val="0"/>
+          <w:bCs/>
           <w:sz w:val="22"/>
           <w:vertAlign w:val="baseline"/>
         </w:rPr>
@@ -501,7 +556,7 @@
       </w:pPr>
       <w:r>
         <w:rPr>
-          <w:rFonts w:ascii="Times New Roman" w:eastAsia="Times New Roman" w:hAnsi="Times New Roman" w:cs="Times New Roman"/>
+          <w:rFonts w:eastAsia="Times New Roman"/>
           <w:b/>
         </w:rPr>
         <w:t xml:space="preserve"> </w:t>
@@ -550,13 +605,8 @@
         <w:spacing w:after="11"/>
         <w:ind w:left="-5" w:right="0"/>
       </w:pPr>
-      <w:proofErr w:type="spellStart"/>
-      <w:r>
-        <w:t>Kaue</w:t>
-      </w:r>
-      <w:proofErr w:type="spellEnd"/>
-      <w:r>
-        <w:t xml:space="preserve"> Piotto: Responsável pela lógica e integração dos dados do sistema. Responsável pela interface do usuário. </w:t>
+      <w:r>
+        <w:t xml:space="preserve">Kaue Piotto: Responsável pela lógica e integração dos dados do sistema. Responsável pela interface do usuário. </w:t>
       </w:r>
     </w:p>
     <w:p>
@@ -588,43 +638,51 @@
       <w:pPr>
         <w:spacing w:after="115" w:line="259" w:lineRule="auto"/>
         <w:ind w:left="0" w:right="4" w:firstLine="0"/>
-      </w:pPr>
-      <w:r>
-        <w:rPr>
-          <w:rFonts w:ascii="Times New Roman" w:eastAsia="Times New Roman" w:hAnsi="Times New Roman" w:cs="Times New Roman"/>
-          <w:sz w:val="24"/>
-        </w:rPr>
-        <w:t>Raphael Cardoso Da Costa</w:t>
-      </w:r>
-      <w:r>
-        <w:rPr>
-          <w:rFonts w:ascii="Times New Roman" w:eastAsia="Times New Roman" w:hAnsi="Times New Roman" w:cs="Times New Roman"/>
-          <w:sz w:val="24"/>
-        </w:rPr>
-        <w:t xml:space="preserve">: </w:t>
-      </w:r>
-      <w:proofErr w:type="spellStart"/>
-      <w:r>
-        <w:rPr>
-          <w:rFonts w:ascii="Times New Roman" w:eastAsia="Times New Roman" w:hAnsi="Times New Roman" w:cs="Times New Roman"/>
-          <w:sz w:val="24"/>
-        </w:rPr>
-        <w:t>Responsavel</w:t>
-      </w:r>
-      <w:proofErr w:type="spellEnd"/>
-      <w:r>
-        <w:rPr>
-          <w:rFonts w:ascii="Times New Roman" w:eastAsia="Times New Roman" w:hAnsi="Times New Roman" w:cs="Times New Roman"/>
-          <w:sz w:val="24"/>
-        </w:rPr>
-        <w:t xml:space="preserve"> pelo Banco De Dados. </w:t>
-      </w:r>
-      <w:r>
-        <w:rPr>
-          <w:rFonts w:ascii="Times New Roman" w:eastAsia="Times New Roman" w:hAnsi="Times New Roman" w:cs="Times New Roman"/>
-          <w:sz w:val="24"/>
-        </w:rPr>
-        <w:t xml:space="preserve">  </w:t>
+        <w:rPr>
+          <w:szCs w:val="22"/>
+        </w:rPr>
+      </w:pPr>
+      <w:r>
+        <w:rPr>
+          <w:rFonts w:eastAsia="Times New Roman"/>
+          <w:szCs w:val="22"/>
+        </w:rPr>
+        <w:t xml:space="preserve">Raphael Cardoso: </w:t>
+      </w:r>
+      <w:r>
+        <w:rPr>
+          <w:rFonts w:eastAsia="Times New Roman"/>
+          <w:szCs w:val="22"/>
+        </w:rPr>
+        <w:t>Responsável</w:t>
+      </w:r>
+      <w:r>
+        <w:rPr>
+          <w:rFonts w:eastAsia="Times New Roman"/>
+          <w:szCs w:val="22"/>
+        </w:rPr>
+        <w:t xml:space="preserve"> pelo</w:t>
+      </w:r>
+      <w:r>
+        <w:rPr>
+          <w:rFonts w:eastAsia="Times New Roman"/>
+          <w:szCs w:val="22"/>
+        </w:rPr>
+        <w:t xml:space="preserve"> desenvolvimento </w:t>
+      </w:r>
+      <w:r>
+        <w:rPr>
+          <w:rFonts w:eastAsia="Times New Roman"/>
+          <w:szCs w:val="22"/>
+        </w:rPr>
+        <w:t>do Banco</w:t>
+      </w:r>
+      <w:r>
+        <w:rPr>
+          <w:rFonts w:eastAsia="Times New Roman"/>
+          <w:szCs w:val="22"/>
+        </w:rPr>
+        <w:t xml:space="preserve"> De Dados.   </w:t>
       </w:r>
     </w:p>
     <w:p>
@@ -670,15 +728,21 @@
         <w:spacing w:after="0" w:line="259" w:lineRule="auto"/>
         <w:ind w:left="0" w:right="0" w:firstLine="0"/>
         <w:jc w:val="left"/>
-      </w:pPr>
-      <w:r>
-        <w:rPr>
-          <w:rFonts w:ascii="Times New Roman" w:eastAsia="Times New Roman" w:hAnsi="Times New Roman" w:cs="Times New Roman"/>
+        <w:rPr>
+          <w:b/>
+        </w:rPr>
+      </w:pPr>
+      <w:r>
+        <w:rPr>
+          <w:rFonts w:eastAsia="Times New Roman"/>
           <w:b/>
         </w:rPr>
         <w:t>Planejamento (Cronograma)</w:t>
       </w:r>
       <w:r>
+        <w:rPr>
+          <w:b/>
+        </w:rPr>
         <w:t xml:space="preserve">  </w:t>
       </w:r>
     </w:p>
@@ -699,20 +763,35 @@
         <w:jc w:val="right"/>
       </w:pPr>
       <w:r>
-        <w:rPr>
-          <w:noProof/>
+        <w:t xml:space="preserve"> </w:t>
+      </w:r>
+    </w:p>
+    <w:p>
+      <w:pPr>
+        <w:spacing w:after="0" w:line="259" w:lineRule="auto"/>
+        <w:ind w:left="0" w:right="0" w:firstLine="0"/>
+        <w:jc w:val="left"/>
+      </w:pPr>
+      <w:r>
+        <w:t xml:space="preserve"> </w:t>
+      </w:r>
+      <w:r>
+        <w:rPr>
+          <w:b/>
         </w:rPr>
         <w:drawing>
-          <wp:inline distT="0" distB="0" distL="0" distR="0" wp14:anchorId="4ECD7801" wp14:editId="3B81A637">
-            <wp:extent cx="4932681" cy="1602740"/>
-            <wp:effectExtent l="0" t="0" r="0" b="0"/>
-            <wp:docPr id="128" name="Picture 128"/>
-            <wp:cNvGraphicFramePr/>
+          <wp:inline distT="0" distB="0" distL="0" distR="0" wp14:anchorId="3A74A47D" wp14:editId="30055DF5">
+            <wp:extent cx="5439410" cy="2149887"/>
+            <wp:effectExtent l="0" t="0" r="0" b="3175"/>
+            <wp:docPr id="611224280" name="Imagem 1" descr="Tabela&#10;&#10;Descrição gerada automaticamente"/>
+            <wp:cNvGraphicFramePr>
+              <a:graphicFrameLocks xmlns:a="http://schemas.openxmlformats.org/drawingml/2006/main" noChangeAspect="1"/>
+            </wp:cNvGraphicFramePr>
             <a:graphic xmlns:a="http://schemas.openxmlformats.org/drawingml/2006/main">
               <a:graphicData uri="http://schemas.openxmlformats.org/drawingml/2006/picture">
                 <pic:pic xmlns:pic="http://schemas.openxmlformats.org/drawingml/2006/picture">
                   <pic:nvPicPr>
-                    <pic:cNvPr id="128" name="Picture 128"/>
+                    <pic:cNvPr id="611224280" name="Imagem 1" descr="Tabela&#10;&#10;Descrição gerada automaticamente"/>
                     <pic:cNvPicPr/>
                   </pic:nvPicPr>
                   <pic:blipFill>
@@ -724,7 +803,7 @@
                   <pic:spPr>
                     <a:xfrm>
                       <a:off x="0" y="0"/>
-                      <a:ext cx="4932681" cy="1602740"/>
+                      <a:ext cx="5439410" cy="2149887"/>
                     </a:xfrm>
                     <a:prstGeom prst="rect">
                       <a:avLst/>
@@ -736,9 +815,6 @@
           </wp:inline>
         </w:drawing>
       </w:r>
-      <w:r>
-        <w:t xml:space="preserve"> </w:t>
-      </w:r>
     </w:p>
     <w:p>
       <w:pPr>
@@ -757,6 +833,9 @@
         <w:jc w:val="left"/>
       </w:pPr>
       <w:r>
+        <w:rPr>
+          <w:b/>
+        </w:rPr>
         <w:t xml:space="preserve"> </w:t>
       </w:r>
     </w:p>
@@ -952,6 +1031,7 @@
         <w:rPr>
           <w:b/>
         </w:rPr>
+        <w:lastRenderedPageBreak/>
         <w:t xml:space="preserve"> </w:t>
       </w:r>
     </w:p>
@@ -991,99 +1071,7 @@
         <w:rPr>
           <w:b/>
         </w:rPr>
-        <w:t xml:space="preserve"> </w:t>
-      </w:r>
-    </w:p>
-    <w:p>
-      <w:pPr>
-        <w:spacing w:after="0" w:line="259" w:lineRule="auto"/>
-        <w:ind w:left="0" w:right="0" w:firstLine="0"/>
-        <w:jc w:val="left"/>
-      </w:pPr>
-      <w:r>
-        <w:rPr>
-          <w:b/>
-        </w:rPr>
-        <w:t xml:space="preserve"> </w:t>
-      </w:r>
-    </w:p>
-    <w:p>
-      <w:pPr>
-        <w:spacing w:after="0" w:line="259" w:lineRule="auto"/>
-        <w:ind w:left="0" w:right="0" w:firstLine="0"/>
-        <w:jc w:val="left"/>
-      </w:pPr>
-      <w:r>
-        <w:rPr>
-          <w:b/>
-        </w:rPr>
-        <w:lastRenderedPageBreak/>
-        <w:t xml:space="preserve"> </w:t>
-      </w:r>
-    </w:p>
-    <w:p>
-      <w:pPr>
-        <w:spacing w:after="0" w:line="259" w:lineRule="auto"/>
-        <w:ind w:left="0" w:right="0" w:firstLine="0"/>
-        <w:jc w:val="left"/>
-      </w:pPr>
-      <w:r>
-        <w:rPr>
-          <w:b/>
-        </w:rPr>
-        <w:t xml:space="preserve"> </w:t>
-      </w:r>
-    </w:p>
-    <w:p>
-      <w:pPr>
-        <w:spacing w:after="0" w:line="259" w:lineRule="auto"/>
-        <w:ind w:left="0" w:right="0" w:firstLine="0"/>
-        <w:jc w:val="left"/>
-      </w:pPr>
-      <w:r>
-        <w:rPr>
-          <w:b/>
-        </w:rPr>
-        <w:t xml:space="preserve"> </w:t>
-      </w:r>
-    </w:p>
-    <w:p>
-      <w:pPr>
-        <w:spacing w:after="0" w:line="259" w:lineRule="auto"/>
-        <w:ind w:left="0" w:right="0" w:firstLine="0"/>
-        <w:jc w:val="left"/>
-      </w:pPr>
-      <w:r>
-        <w:rPr>
-          <w:b/>
-        </w:rPr>
-        <w:t xml:space="preserve"> </w:t>
-      </w:r>
-    </w:p>
-    <w:p>
-      <w:pPr>
-        <w:spacing w:after="0" w:line="259" w:lineRule="auto"/>
-        <w:ind w:left="0" w:right="0" w:firstLine="0"/>
-        <w:jc w:val="left"/>
-      </w:pPr>
-      <w:r>
-        <w:rPr>
-          <w:b/>
-        </w:rPr>
-        <w:t xml:space="preserve"> </w:t>
-      </w:r>
-    </w:p>
-    <w:p>
-      <w:pPr>
-        <w:spacing w:after="0" w:line="259" w:lineRule="auto"/>
-        <w:ind w:left="0" w:right="0" w:firstLine="0"/>
-        <w:jc w:val="left"/>
-      </w:pPr>
-      <w:r>
-        <w:rPr>
-          <w:b/>
-        </w:rPr>
-        <w:t xml:space="preserve"> </w:t>
+        <w:t xml:space="preserve">  </w:t>
       </w:r>
     </w:p>
     <w:p>
@@ -1195,6 +1183,316 @@
         <w:ind w:left="-5" w:right="2349"/>
         <w:jc w:val="left"/>
         <w:rPr>
+          <w:b/>
+        </w:rPr>
+      </w:pPr>
+    </w:p>
+    <w:p>
+      <w:pPr>
+        <w:spacing w:after="7" w:line="267" w:lineRule="auto"/>
+        <w:ind w:left="-5" w:right="2349"/>
+        <w:jc w:val="left"/>
+        <w:rPr>
+          <w:b/>
+        </w:rPr>
+      </w:pPr>
+    </w:p>
+    <w:p>
+      <w:pPr>
+        <w:spacing w:after="7" w:line="267" w:lineRule="auto"/>
+        <w:ind w:left="-5" w:right="2349"/>
+        <w:jc w:val="left"/>
+        <w:rPr>
+          <w:b/>
+        </w:rPr>
+      </w:pPr>
+    </w:p>
+    <w:p>
+      <w:pPr>
+        <w:spacing w:after="7" w:line="267" w:lineRule="auto"/>
+        <w:ind w:left="-5" w:right="2349"/>
+        <w:jc w:val="left"/>
+        <w:rPr>
+          <w:b/>
+        </w:rPr>
+      </w:pPr>
+    </w:p>
+    <w:p>
+      <w:pPr>
+        <w:spacing w:after="7" w:line="267" w:lineRule="auto"/>
+        <w:ind w:left="-5" w:right="2349"/>
+        <w:jc w:val="left"/>
+        <w:rPr>
+          <w:b/>
+        </w:rPr>
+      </w:pPr>
+    </w:p>
+    <w:p>
+      <w:pPr>
+        <w:spacing w:after="7" w:line="267" w:lineRule="auto"/>
+        <w:ind w:left="-5" w:right="2349"/>
+        <w:jc w:val="left"/>
+        <w:rPr>
+          <w:b/>
+        </w:rPr>
+      </w:pPr>
+    </w:p>
+    <w:p>
+      <w:pPr>
+        <w:spacing w:after="7" w:line="267" w:lineRule="auto"/>
+        <w:ind w:left="-5" w:right="2349"/>
+        <w:jc w:val="left"/>
+        <w:rPr>
+          <w:b/>
+        </w:rPr>
+      </w:pPr>
+    </w:p>
+    <w:p>
+      <w:pPr>
+        <w:spacing w:after="7" w:line="267" w:lineRule="auto"/>
+        <w:ind w:left="-5" w:right="2349"/>
+        <w:jc w:val="left"/>
+        <w:rPr>
+          <w:b/>
+        </w:rPr>
+      </w:pPr>
+    </w:p>
+    <w:p>
+      <w:pPr>
+        <w:spacing w:after="7" w:line="267" w:lineRule="auto"/>
+        <w:ind w:left="-5" w:right="2349"/>
+        <w:jc w:val="left"/>
+        <w:rPr>
+          <w:b/>
+        </w:rPr>
+      </w:pPr>
+    </w:p>
+    <w:p>
+      <w:pPr>
+        <w:spacing w:after="7" w:line="267" w:lineRule="auto"/>
+        <w:ind w:left="-5" w:right="2349"/>
+        <w:jc w:val="left"/>
+        <w:rPr>
+          <w:b/>
+        </w:rPr>
+      </w:pPr>
+    </w:p>
+    <w:p>
+      <w:pPr>
+        <w:spacing w:after="7" w:line="267" w:lineRule="auto"/>
+        <w:ind w:left="-5" w:right="2349"/>
+        <w:jc w:val="left"/>
+        <w:rPr>
+          <w:b/>
+        </w:rPr>
+      </w:pPr>
+    </w:p>
+    <w:p>
+      <w:pPr>
+        <w:spacing w:after="7" w:line="267" w:lineRule="auto"/>
+        <w:ind w:left="-5" w:right="2349"/>
+        <w:jc w:val="left"/>
+        <w:rPr>
+          <w:b/>
+        </w:rPr>
+      </w:pPr>
+    </w:p>
+    <w:p>
+      <w:pPr>
+        <w:spacing w:after="7" w:line="267" w:lineRule="auto"/>
+        <w:ind w:left="-5" w:right="2349"/>
+        <w:jc w:val="left"/>
+        <w:rPr>
+          <w:b/>
+        </w:rPr>
+      </w:pPr>
+    </w:p>
+    <w:p>
+      <w:pPr>
+        <w:spacing w:after="7" w:line="267" w:lineRule="auto"/>
+        <w:ind w:left="-5" w:right="2349"/>
+        <w:jc w:val="left"/>
+        <w:rPr>
+          <w:b/>
+        </w:rPr>
+      </w:pPr>
+    </w:p>
+    <w:p>
+      <w:pPr>
+        <w:spacing w:after="7" w:line="267" w:lineRule="auto"/>
+        <w:ind w:left="-5" w:right="2349"/>
+        <w:jc w:val="left"/>
+        <w:rPr>
+          <w:b/>
+        </w:rPr>
+      </w:pPr>
+    </w:p>
+    <w:p>
+      <w:pPr>
+        <w:spacing w:after="7" w:line="267" w:lineRule="auto"/>
+        <w:ind w:left="-5" w:right="2349"/>
+        <w:jc w:val="left"/>
+        <w:rPr>
+          <w:b/>
+        </w:rPr>
+      </w:pPr>
+    </w:p>
+    <w:p>
+      <w:pPr>
+        <w:spacing w:after="7" w:line="267" w:lineRule="auto"/>
+        <w:ind w:left="-5" w:right="2349"/>
+        <w:jc w:val="left"/>
+        <w:rPr>
+          <w:b/>
+        </w:rPr>
+      </w:pPr>
+    </w:p>
+    <w:p>
+      <w:pPr>
+        <w:spacing w:after="7" w:line="267" w:lineRule="auto"/>
+        <w:ind w:left="-5" w:right="2349"/>
+        <w:jc w:val="left"/>
+        <w:rPr>
+          <w:b/>
+        </w:rPr>
+      </w:pPr>
+    </w:p>
+    <w:p>
+      <w:pPr>
+        <w:spacing w:after="7" w:line="267" w:lineRule="auto"/>
+        <w:ind w:left="-5" w:right="2349"/>
+        <w:jc w:val="left"/>
+        <w:rPr>
+          <w:b/>
+        </w:rPr>
+      </w:pPr>
+    </w:p>
+    <w:p>
+      <w:pPr>
+        <w:spacing w:after="7" w:line="267" w:lineRule="auto"/>
+        <w:ind w:left="-5" w:right="2349"/>
+        <w:jc w:val="left"/>
+        <w:rPr>
+          <w:b/>
+        </w:rPr>
+      </w:pPr>
+    </w:p>
+    <w:p>
+      <w:pPr>
+        <w:spacing w:after="7" w:line="267" w:lineRule="auto"/>
+        <w:ind w:left="-5" w:right="2349"/>
+        <w:jc w:val="left"/>
+        <w:rPr>
+          <w:b/>
+        </w:rPr>
+      </w:pPr>
+    </w:p>
+    <w:p>
+      <w:pPr>
+        <w:spacing w:after="7" w:line="267" w:lineRule="auto"/>
+        <w:ind w:left="-5" w:right="2349"/>
+        <w:jc w:val="left"/>
+        <w:rPr>
+          <w:b/>
+        </w:rPr>
+      </w:pPr>
+    </w:p>
+    <w:p>
+      <w:pPr>
+        <w:spacing w:after="7" w:line="267" w:lineRule="auto"/>
+        <w:ind w:left="-5" w:right="2349"/>
+        <w:jc w:val="left"/>
+        <w:rPr>
+          <w:b/>
+        </w:rPr>
+      </w:pPr>
+    </w:p>
+    <w:p>
+      <w:pPr>
+        <w:spacing w:after="7" w:line="267" w:lineRule="auto"/>
+        <w:ind w:left="-5" w:right="2349"/>
+        <w:jc w:val="left"/>
+        <w:rPr>
+          <w:b/>
+        </w:rPr>
+      </w:pPr>
+    </w:p>
+    <w:p>
+      <w:pPr>
+        <w:spacing w:after="7" w:line="267" w:lineRule="auto"/>
+        <w:ind w:left="-5" w:right="2349"/>
+        <w:jc w:val="left"/>
+        <w:rPr>
+          <w:b/>
+        </w:rPr>
+      </w:pPr>
+    </w:p>
+    <w:p>
+      <w:pPr>
+        <w:spacing w:after="7" w:line="267" w:lineRule="auto"/>
+        <w:ind w:left="-5" w:right="2349"/>
+        <w:jc w:val="left"/>
+        <w:rPr>
+          <w:b/>
+        </w:rPr>
+      </w:pPr>
+    </w:p>
+    <w:p>
+      <w:pPr>
+        <w:spacing w:after="7" w:line="267" w:lineRule="auto"/>
+        <w:ind w:left="-5" w:right="2349"/>
+        <w:jc w:val="left"/>
+        <w:rPr>
+          <w:b/>
+        </w:rPr>
+      </w:pPr>
+    </w:p>
+    <w:p>
+      <w:pPr>
+        <w:spacing w:after="7" w:line="267" w:lineRule="auto"/>
+        <w:ind w:left="-5" w:right="2349"/>
+        <w:jc w:val="left"/>
+        <w:rPr>
+          <w:b/>
+        </w:rPr>
+      </w:pPr>
+    </w:p>
+    <w:p>
+      <w:pPr>
+        <w:spacing w:after="7" w:line="267" w:lineRule="auto"/>
+        <w:ind w:left="-5" w:right="2349"/>
+        <w:jc w:val="left"/>
+        <w:rPr>
+          <w:b/>
+        </w:rPr>
+      </w:pPr>
+    </w:p>
+    <w:p>
+      <w:pPr>
+        <w:spacing w:after="7" w:line="267" w:lineRule="auto"/>
+        <w:ind w:left="-5" w:right="2349"/>
+        <w:jc w:val="left"/>
+        <w:rPr>
+          <w:b/>
+        </w:rPr>
+      </w:pPr>
+    </w:p>
+    <w:p>
+      <w:pPr>
+        <w:spacing w:after="7" w:line="267" w:lineRule="auto"/>
+        <w:ind w:left="-5" w:right="2349"/>
+        <w:jc w:val="left"/>
+        <w:rPr>
+          <w:b/>
+        </w:rPr>
+      </w:pPr>
+    </w:p>
+    <w:p>
+      <w:pPr>
+        <w:spacing w:after="7" w:line="267" w:lineRule="auto"/>
+        <w:ind w:left="-5" w:right="2349"/>
+        <w:jc w:val="left"/>
+        <w:rPr>
           <w:bCs/>
         </w:rPr>
       </w:pPr>
@@ -1578,7 +1876,6 @@
         <w:rPr>
           <w:bCs/>
         </w:rPr>
-        <w:lastRenderedPageBreak/>
         <w:t>O sistema deve exibir o tempo estimado de preparo.</w:t>
       </w:r>
     </w:p>
@@ -1745,13 +2042,7 @@
         <w:rPr>
           <w:bCs/>
         </w:rPr>
-        <w:t>Excluir item: remover itens do cardápio.</w:t>
-      </w:r>
-      <w:r>
-        <w:rPr>
-          <w:bCs/>
-        </w:rPr>
-        <w:t xml:space="preserve"> </w:t>
+        <w:t xml:space="preserve">Excluir item: remover itens do cardápio. </w:t>
       </w:r>
     </w:p>
     <w:p>
@@ -1769,6 +2060,46 @@
         <w:spacing w:after="203" w:line="267" w:lineRule="auto"/>
         <w:ind w:left="-5" w:right="2349"/>
         <w:jc w:val="left"/>
+        <w:rPr>
+          <w:b/>
+        </w:rPr>
+      </w:pPr>
+    </w:p>
+    <w:p>
+      <w:pPr>
+        <w:spacing w:after="203" w:line="267" w:lineRule="auto"/>
+        <w:ind w:left="-5" w:right="2349"/>
+        <w:jc w:val="left"/>
+        <w:rPr>
+          <w:b/>
+        </w:rPr>
+      </w:pPr>
+    </w:p>
+    <w:p>
+      <w:pPr>
+        <w:spacing w:after="203" w:line="267" w:lineRule="auto"/>
+        <w:ind w:left="-5" w:right="2349"/>
+        <w:jc w:val="left"/>
+        <w:rPr>
+          <w:b/>
+        </w:rPr>
+      </w:pPr>
+    </w:p>
+    <w:p>
+      <w:pPr>
+        <w:spacing w:after="203" w:line="267" w:lineRule="auto"/>
+        <w:ind w:left="-5" w:right="2349"/>
+        <w:jc w:val="left"/>
+        <w:rPr>
+          <w:b/>
+        </w:rPr>
+      </w:pPr>
+    </w:p>
+    <w:p>
+      <w:pPr>
+        <w:spacing w:after="203" w:line="267" w:lineRule="auto"/>
+        <w:ind w:left="-5" w:right="2349"/>
+        <w:jc w:val="left"/>
       </w:pPr>
       <w:r>
         <w:rPr>
@@ -1798,150 +2129,234 @@
         <w:ind w:left="-5" w:right="1631"/>
       </w:pPr>
       <w:r>
-        <w:t xml:space="preserve">Estimativa de Entrega: Após a confirmação do pedido, o sistema deve exibir o tempo estimado de entrega de forma clara para o cliente. </w:t>
-      </w:r>
-    </w:p>
-    <w:p>
-      <w:pPr>
-        <w:spacing w:after="215" w:line="259" w:lineRule="auto"/>
-        <w:ind w:left="0" w:right="0" w:firstLine="0"/>
-        <w:jc w:val="left"/>
-      </w:pPr>
-      <w:r>
-        <w:t xml:space="preserve"> </w:t>
-      </w:r>
-    </w:p>
-    <w:p>
-      <w:pPr>
-        <w:spacing w:after="213" w:line="259" w:lineRule="auto"/>
-        <w:ind w:left="0" w:right="0" w:firstLine="0"/>
-        <w:jc w:val="left"/>
-      </w:pPr>
-      <w:r>
-        <w:t xml:space="preserve"> </w:t>
-      </w:r>
-    </w:p>
-    <w:p>
-      <w:pPr>
-        <w:spacing w:after="215" w:line="259" w:lineRule="auto"/>
-        <w:ind w:left="0" w:right="0" w:firstLine="0"/>
-        <w:jc w:val="left"/>
-      </w:pPr>
-      <w:r>
-        <w:t xml:space="preserve"> </w:t>
-      </w:r>
-    </w:p>
-    <w:p>
-      <w:pPr>
-        <w:spacing w:after="213" w:line="259" w:lineRule="auto"/>
-        <w:ind w:left="0" w:right="0" w:firstLine="0"/>
-        <w:jc w:val="left"/>
-      </w:pPr>
-      <w:r>
-        <w:t xml:space="preserve"> </w:t>
-      </w:r>
-    </w:p>
-    <w:p>
-      <w:pPr>
-        <w:spacing w:after="216" w:line="259" w:lineRule="auto"/>
-        <w:ind w:left="0" w:right="0" w:firstLine="0"/>
-        <w:jc w:val="left"/>
-      </w:pPr>
-      <w:r>
-        <w:t xml:space="preserve"> </w:t>
-      </w:r>
-    </w:p>
-    <w:p>
-      <w:pPr>
-        <w:spacing w:after="215" w:line="259" w:lineRule="auto"/>
-        <w:ind w:left="0" w:right="0" w:firstLine="0"/>
-        <w:jc w:val="left"/>
-      </w:pPr>
-      <w:r>
-        <w:t xml:space="preserve"> </w:t>
-      </w:r>
-    </w:p>
-    <w:p>
-      <w:pPr>
-        <w:spacing w:after="213" w:line="259" w:lineRule="auto"/>
-        <w:ind w:left="0" w:right="0" w:firstLine="0"/>
-        <w:jc w:val="left"/>
-      </w:pPr>
-      <w:r>
-        <w:t xml:space="preserve"> </w:t>
-      </w:r>
-    </w:p>
-    <w:p>
-      <w:pPr>
-        <w:spacing w:after="215" w:line="259" w:lineRule="auto"/>
-        <w:ind w:left="0" w:right="0" w:firstLine="0"/>
-        <w:jc w:val="left"/>
-      </w:pPr>
-      <w:r>
-        <w:t xml:space="preserve"> </w:t>
-      </w:r>
-    </w:p>
-    <w:p>
-      <w:pPr>
-        <w:spacing w:after="213" w:line="259" w:lineRule="auto"/>
-        <w:ind w:left="0" w:right="0" w:firstLine="0"/>
-        <w:jc w:val="left"/>
-      </w:pPr>
-      <w:r>
-        <w:t xml:space="preserve"> </w:t>
-      </w:r>
-    </w:p>
-    <w:p>
-      <w:pPr>
-        <w:spacing w:after="215" w:line="259" w:lineRule="auto"/>
-        <w:ind w:left="0" w:right="0" w:firstLine="0"/>
-        <w:jc w:val="left"/>
-      </w:pPr>
-      <w:r>
-        <w:t xml:space="preserve"> </w:t>
-      </w:r>
-    </w:p>
-    <w:p>
-      <w:pPr>
-        <w:spacing w:after="0" w:line="259" w:lineRule="auto"/>
-        <w:ind w:left="0" w:right="0" w:firstLine="0"/>
-        <w:jc w:val="left"/>
-      </w:pPr>
-      <w:r>
-        <w:t xml:space="preserve"> </w:t>
-      </w:r>
-    </w:p>
-    <w:p>
-      <w:pPr>
-        <w:pStyle w:val="Ttulo3"/>
-        <w:ind w:left="-5" w:right="2349"/>
-      </w:pPr>
-      <w:r>
-        <w:lastRenderedPageBreak/>
-        <w:t xml:space="preserve">Caso de uso (Diagrama) </w:t>
-      </w:r>
-    </w:p>
-    <w:p>
-      <w:pPr>
-        <w:spacing w:after="208" w:line="259" w:lineRule="auto"/>
-        <w:ind w:left="-1" w:right="0" w:firstLine="0"/>
-        <w:jc w:val="right"/>
+        <w:t>Estimativa de Entrega: Após a confirmação do pedido, o sistema deve exibir o tempo estimado de entrega de forma clara para o cliente.</w:t>
+      </w:r>
+    </w:p>
+    <w:p>
+      <w:pPr>
+        <w:ind w:left="-5" w:right="1631"/>
+      </w:pPr>
+    </w:p>
+    <w:p>
+      <w:pPr>
+        <w:ind w:left="-5" w:right="1631"/>
+      </w:pPr>
+    </w:p>
+    <w:p>
+      <w:pPr>
+        <w:ind w:left="-5" w:right="1631"/>
+        <w:rPr>
+          <w:b/>
+          <w:bCs/>
+        </w:rPr>
+      </w:pPr>
+    </w:p>
+    <w:p>
+      <w:pPr>
+        <w:ind w:left="-5" w:right="1631"/>
+        <w:rPr>
+          <w:b/>
+          <w:bCs/>
+        </w:rPr>
+      </w:pPr>
+    </w:p>
+    <w:p>
+      <w:pPr>
+        <w:ind w:left="-5" w:right="1631"/>
+        <w:rPr>
+          <w:b/>
+          <w:bCs/>
+        </w:rPr>
+      </w:pPr>
+    </w:p>
+    <w:p>
+      <w:pPr>
+        <w:ind w:left="-5" w:right="1631"/>
+        <w:rPr>
+          <w:b/>
+          <w:bCs/>
+        </w:rPr>
+      </w:pPr>
+    </w:p>
+    <w:p>
+      <w:pPr>
+        <w:ind w:left="-5" w:right="1631"/>
+        <w:rPr>
+          <w:b/>
+          <w:bCs/>
+        </w:rPr>
+      </w:pPr>
+    </w:p>
+    <w:p>
+      <w:pPr>
+        <w:ind w:left="-5" w:right="1631"/>
+        <w:rPr>
+          <w:b/>
+          <w:bCs/>
+        </w:rPr>
+      </w:pPr>
+    </w:p>
+    <w:p>
+      <w:pPr>
+        <w:ind w:left="-5" w:right="1631"/>
+        <w:rPr>
+          <w:b/>
+          <w:bCs/>
+        </w:rPr>
+      </w:pPr>
+    </w:p>
+    <w:p>
+      <w:pPr>
+        <w:ind w:left="-5" w:right="1631"/>
+        <w:rPr>
+          <w:b/>
+          <w:bCs/>
+        </w:rPr>
+      </w:pPr>
+    </w:p>
+    <w:p>
+      <w:pPr>
+        <w:ind w:left="-5" w:right="1631"/>
+        <w:rPr>
+          <w:b/>
+          <w:bCs/>
+        </w:rPr>
+      </w:pPr>
+    </w:p>
+    <w:p>
+      <w:pPr>
+        <w:ind w:left="-5" w:right="1631"/>
+        <w:rPr>
+          <w:b/>
+          <w:bCs/>
+        </w:rPr>
+      </w:pPr>
+    </w:p>
+    <w:p>
+      <w:pPr>
+        <w:ind w:left="-5" w:right="1631"/>
+        <w:rPr>
+          <w:b/>
+          <w:bCs/>
+        </w:rPr>
+      </w:pPr>
+    </w:p>
+    <w:p>
+      <w:pPr>
+        <w:ind w:left="-5" w:right="1631"/>
+        <w:rPr>
+          <w:b/>
+          <w:bCs/>
+        </w:rPr>
+      </w:pPr>
+    </w:p>
+    <w:p>
+      <w:pPr>
+        <w:ind w:left="-5" w:right="1631"/>
+        <w:rPr>
+          <w:b/>
+          <w:bCs/>
+        </w:rPr>
+      </w:pPr>
+    </w:p>
+    <w:p>
+      <w:pPr>
+        <w:ind w:left="-5" w:right="1631"/>
+        <w:rPr>
+          <w:b/>
+          <w:bCs/>
+        </w:rPr>
+      </w:pPr>
+    </w:p>
+    <w:p>
+      <w:pPr>
+        <w:ind w:left="-5" w:right="1631"/>
+        <w:rPr>
+          <w:b/>
+          <w:bCs/>
+        </w:rPr>
+      </w:pPr>
+    </w:p>
+    <w:p>
+      <w:pPr>
+        <w:ind w:left="-5" w:right="1631"/>
+        <w:rPr>
+          <w:b/>
+          <w:bCs/>
+        </w:rPr>
+      </w:pPr>
+    </w:p>
+    <w:p>
+      <w:pPr>
+        <w:ind w:left="-5" w:right="1631"/>
+        <w:rPr>
+          <w:b/>
+          <w:bCs/>
+        </w:rPr>
+      </w:pPr>
+    </w:p>
+    <w:p>
+      <w:pPr>
+        <w:ind w:left="-5" w:right="1631"/>
+        <w:rPr>
+          <w:b/>
+          <w:bCs/>
+        </w:rPr>
+      </w:pPr>
+    </w:p>
+    <w:p>
+      <w:pPr>
+        <w:ind w:left="-5" w:right="1631"/>
+        <w:rPr>
+          <w:b/>
+          <w:bCs/>
+        </w:rPr>
+      </w:pPr>
+    </w:p>
+    <w:p>
+      <w:pPr>
+        <w:ind w:left="-5" w:right="1631"/>
+        <w:rPr>
+          <w:b/>
+          <w:bCs/>
+        </w:rPr>
+      </w:pPr>
+    </w:p>
+    <w:p>
+      <w:pPr>
+        <w:ind w:left="-5" w:right="1631"/>
+        <w:rPr>
+          <w:b/>
+          <w:bCs/>
+        </w:rPr>
+      </w:pPr>
+      <w:r>
+        <w:rPr>
+          <w:b/>
+          <w:bCs/>
+        </w:rPr>
+        <w:t>Caso de uso (Diagrama)</w:t>
+      </w:r>
+    </w:p>
+    <w:p>
+      <w:pPr>
+        <w:ind w:left="-5" w:right="1631"/>
       </w:pPr>
       <w:r>
         <w:rPr>
           <w:noProof/>
         </w:rPr>
         <w:drawing>
-          <wp:inline distT="0" distB="0" distL="0" distR="0" wp14:anchorId="77D25C60" wp14:editId="5C2ECB41">
+          <wp:inline distT="0" distB="0" distL="0" distR="0" wp14:anchorId="02E11CA4" wp14:editId="45A294A1">
             <wp:extent cx="5400040" cy="5962015"/>
             <wp:effectExtent l="0" t="0" r="0" b="0"/>
-            <wp:docPr id="274" name="Picture 274"/>
+            <wp:docPr id="274" name="Picture 274" descr="Diagrama&#10;&#10;Descrição gerada automaticamente"/>
             <wp:cNvGraphicFramePr/>
             <a:graphic xmlns:a="http://schemas.openxmlformats.org/drawingml/2006/main">
               <a:graphicData uri="http://schemas.openxmlformats.org/drawingml/2006/picture">
                 <pic:pic xmlns:pic="http://schemas.openxmlformats.org/drawingml/2006/picture">
                   <pic:nvPicPr>
-                    <pic:cNvPr id="274" name="Picture 274"/>
+                    <pic:cNvPr id="274" name="Picture 274" descr="Diagrama&#10;&#10;Descrição gerada automaticamente"/>
                     <pic:cNvPicPr/>
                   </pic:nvPicPr>
                   <pic:blipFill>
@@ -1965,18 +2380,99 @@
           </wp:inline>
         </w:drawing>
       </w:r>
-      <w:r>
-        <w:rPr>
-          <w:b/>
-        </w:rPr>
-        <w:t xml:space="preserve"> </w:t>
-      </w:r>
+    </w:p>
+    <w:p>
+      <w:pPr>
+        <w:spacing w:after="208" w:line="259" w:lineRule="auto"/>
+        <w:ind w:left="-1" w:right="0" w:firstLine="0"/>
+        <w:jc w:val="right"/>
+      </w:pPr>
     </w:p>
     <w:p>
       <w:pPr>
         <w:spacing w:after="203" w:line="267" w:lineRule="auto"/>
         <w:ind w:left="-5" w:right="2349"/>
         <w:jc w:val="left"/>
+        <w:rPr>
+          <w:b/>
+        </w:rPr>
+      </w:pPr>
+    </w:p>
+    <w:p>
+      <w:pPr>
+        <w:spacing w:after="203" w:line="267" w:lineRule="auto"/>
+        <w:ind w:left="-5" w:right="2349"/>
+        <w:jc w:val="left"/>
+        <w:rPr>
+          <w:b/>
+        </w:rPr>
+      </w:pPr>
+    </w:p>
+    <w:p>
+      <w:pPr>
+        <w:spacing w:after="203" w:line="267" w:lineRule="auto"/>
+        <w:ind w:left="-5" w:right="2349"/>
+        <w:jc w:val="left"/>
+        <w:rPr>
+          <w:b/>
+        </w:rPr>
+      </w:pPr>
+    </w:p>
+    <w:p>
+      <w:pPr>
+        <w:spacing w:after="203" w:line="267" w:lineRule="auto"/>
+        <w:ind w:left="-5" w:right="2349"/>
+        <w:jc w:val="left"/>
+        <w:rPr>
+          <w:b/>
+        </w:rPr>
+      </w:pPr>
+    </w:p>
+    <w:p>
+      <w:pPr>
+        <w:spacing w:after="203" w:line="267" w:lineRule="auto"/>
+        <w:ind w:left="-5" w:right="2349"/>
+        <w:jc w:val="left"/>
+        <w:rPr>
+          <w:b/>
+        </w:rPr>
+      </w:pPr>
+    </w:p>
+    <w:p>
+      <w:pPr>
+        <w:spacing w:after="203" w:line="267" w:lineRule="auto"/>
+        <w:ind w:left="-5" w:right="2349"/>
+        <w:jc w:val="left"/>
+        <w:rPr>
+          <w:b/>
+        </w:rPr>
+      </w:pPr>
+    </w:p>
+    <w:p>
+      <w:pPr>
+        <w:spacing w:after="203" w:line="267" w:lineRule="auto"/>
+        <w:ind w:left="-5" w:right="2349"/>
+        <w:jc w:val="left"/>
+        <w:rPr>
+          <w:b/>
+        </w:rPr>
+      </w:pPr>
+    </w:p>
+    <w:p>
+      <w:pPr>
+        <w:spacing w:after="203" w:line="267" w:lineRule="auto"/>
+        <w:ind w:left="-5" w:right="2349"/>
+        <w:jc w:val="left"/>
+        <w:rPr>
+          <w:b/>
+        </w:rPr>
+      </w:pPr>
+    </w:p>
+    <w:p>
+      <w:pPr>
+        <w:spacing w:after="203" w:line="267" w:lineRule="auto"/>
+        <w:ind w:left="-5" w:right="2349"/>
+        <w:jc w:val="left"/>
       </w:pPr>
       <w:r>
         <w:rPr>
@@ -1987,6 +2483,110 @@
     </w:p>
     <w:p>
       <w:pPr>
+        <w:pStyle w:val="Ttulo3"/>
+        <w:ind w:left="-5" w:right="2349"/>
+      </w:pPr>
+    </w:p>
+    <w:p>
+      <w:pPr>
+        <w:spacing w:after="215" w:line="259" w:lineRule="auto"/>
+        <w:ind w:left="0" w:right="0" w:firstLine="0"/>
+        <w:jc w:val="left"/>
+      </w:pPr>
+    </w:p>
+    <w:p>
+      <w:pPr>
+        <w:spacing w:after="213" w:line="259" w:lineRule="auto"/>
+        <w:ind w:left="0" w:right="0" w:firstLine="0"/>
+        <w:jc w:val="left"/>
+      </w:pPr>
+      <w:r>
+        <w:rPr>
+          <w:b/>
+        </w:rPr>
+        <w:t xml:space="preserve"> </w:t>
+      </w:r>
+    </w:p>
+    <w:p>
+      <w:pPr>
+        <w:spacing w:after="215" w:line="259" w:lineRule="auto"/>
+        <w:ind w:left="0" w:right="0" w:firstLine="0"/>
+        <w:jc w:val="left"/>
+      </w:pPr>
+      <w:r>
+        <w:rPr>
+          <w:b/>
+        </w:rPr>
+        <w:t xml:space="preserve"> </w:t>
+      </w:r>
+    </w:p>
+    <w:p>
+      <w:pPr>
+        <w:spacing w:after="213" w:line="259" w:lineRule="auto"/>
+        <w:ind w:left="0" w:right="0" w:firstLine="0"/>
+        <w:jc w:val="left"/>
+      </w:pPr>
+      <w:r>
+        <w:rPr>
+          <w:b/>
+        </w:rPr>
+        <w:t xml:space="preserve"> </w:t>
+      </w:r>
+    </w:p>
+    <w:p>
+      <w:pPr>
+        <w:spacing w:after="215" w:line="259" w:lineRule="auto"/>
+        <w:ind w:left="0" w:right="0" w:firstLine="0"/>
+        <w:jc w:val="left"/>
+      </w:pPr>
+      <w:r>
+        <w:rPr>
+          <w:b/>
+        </w:rPr>
+        <w:t xml:space="preserve"> </w:t>
+      </w:r>
+    </w:p>
+    <w:p>
+      <w:pPr>
+        <w:spacing w:after="213" w:line="259" w:lineRule="auto"/>
+        <w:ind w:left="0" w:right="0" w:firstLine="0"/>
+        <w:jc w:val="left"/>
+      </w:pPr>
+      <w:r>
+        <w:rPr>
+          <w:b/>
+        </w:rPr>
+        <w:t xml:space="preserve"> </w:t>
+      </w:r>
+    </w:p>
+    <w:p>
+      <w:pPr>
+        <w:spacing w:after="215" w:line="259" w:lineRule="auto"/>
+        <w:ind w:left="0" w:right="0" w:firstLine="0"/>
+        <w:jc w:val="left"/>
+      </w:pPr>
+      <w:r>
+        <w:rPr>
+          <w:b/>
+        </w:rPr>
+        <w:t xml:space="preserve"> </w:t>
+      </w:r>
+    </w:p>
+    <w:p>
+      <w:pPr>
+        <w:spacing w:after="213" w:line="259" w:lineRule="auto"/>
+        <w:ind w:left="0" w:right="0" w:firstLine="0"/>
+        <w:jc w:val="left"/>
+      </w:pPr>
+      <w:r>
+        <w:rPr>
+          <w:b/>
+        </w:rPr>
+        <w:t xml:space="preserve"> </w:t>
+      </w:r>
+    </w:p>
+    <w:p>
+      <w:pPr>
         <w:spacing w:after="216" w:line="259" w:lineRule="auto"/>
         <w:ind w:left="0" w:right="0" w:firstLine="0"/>
         <w:jc w:val="left"/>
@@ -2000,19 +2600,6 @@
     </w:p>
     <w:p>
       <w:pPr>
-        <w:spacing w:after="213" w:line="259" w:lineRule="auto"/>
-        <w:ind w:left="0" w:right="0" w:firstLine="0"/>
-        <w:jc w:val="left"/>
-      </w:pPr>
-      <w:r>
-        <w:rPr>
-          <w:b/>
-        </w:rPr>
-        <w:t xml:space="preserve"> </w:t>
-      </w:r>
-    </w:p>
-    <w:p>
-      <w:pPr>
         <w:spacing w:after="215" w:line="259" w:lineRule="auto"/>
         <w:ind w:left="0" w:right="0" w:firstLine="0"/>
         <w:jc w:val="left"/>
@@ -2055,17 +2642,114 @@
         <w:spacing w:after="213" w:line="259" w:lineRule="auto"/>
         <w:ind w:left="0" w:right="0" w:firstLine="0"/>
         <w:jc w:val="left"/>
-      </w:pPr>
-      <w:r>
-        <w:rPr>
-          <w:b/>
-        </w:rPr>
-        <w:t xml:space="preserve"> </w:t>
-      </w:r>
-    </w:p>
-    <w:p>
-      <w:pPr>
-        <w:spacing w:after="0" w:line="259" w:lineRule="auto"/>
+        <w:rPr>
+          <w:b/>
+        </w:rPr>
+      </w:pPr>
+    </w:p>
+    <w:p>
+      <w:pPr>
+        <w:spacing w:after="213" w:line="259" w:lineRule="auto"/>
+        <w:ind w:left="0" w:right="0" w:firstLine="0"/>
+        <w:jc w:val="left"/>
+        <w:rPr>
+          <w:b/>
+        </w:rPr>
+      </w:pPr>
+    </w:p>
+    <w:p>
+      <w:pPr>
+        <w:spacing w:after="213" w:line="259" w:lineRule="auto"/>
+        <w:ind w:left="0" w:right="0" w:firstLine="0"/>
+        <w:jc w:val="left"/>
+        <w:rPr>
+          <w:b/>
+        </w:rPr>
+      </w:pPr>
+    </w:p>
+    <w:p>
+      <w:pPr>
+        <w:spacing w:after="213" w:line="259" w:lineRule="auto"/>
+        <w:ind w:left="0" w:right="0" w:firstLine="0"/>
+        <w:jc w:val="left"/>
+        <w:rPr>
+          <w:b/>
+        </w:rPr>
+      </w:pPr>
+    </w:p>
+    <w:p>
+      <w:pPr>
+        <w:spacing w:after="213" w:line="259" w:lineRule="auto"/>
+        <w:ind w:left="0" w:right="0" w:firstLine="0"/>
+        <w:jc w:val="left"/>
+        <w:rPr>
+          <w:b/>
+        </w:rPr>
+      </w:pPr>
+    </w:p>
+    <w:p>
+      <w:pPr>
+        <w:spacing w:after="213" w:line="259" w:lineRule="auto"/>
+        <w:ind w:left="0" w:right="0" w:firstLine="0"/>
+        <w:jc w:val="left"/>
+        <w:rPr>
+          <w:b/>
+        </w:rPr>
+      </w:pPr>
+    </w:p>
+    <w:p>
+      <w:pPr>
+        <w:spacing w:after="213" w:line="259" w:lineRule="auto"/>
+        <w:ind w:left="0" w:right="0" w:firstLine="0"/>
+        <w:jc w:val="left"/>
+        <w:rPr>
+          <w:b/>
+        </w:rPr>
+      </w:pPr>
+    </w:p>
+    <w:p>
+      <w:pPr>
+        <w:spacing w:after="213" w:line="259" w:lineRule="auto"/>
+        <w:ind w:left="0" w:right="0" w:firstLine="0"/>
+        <w:jc w:val="left"/>
+        <w:rPr>
+          <w:b/>
+        </w:rPr>
+      </w:pPr>
+    </w:p>
+    <w:p>
+      <w:pPr>
+        <w:spacing w:after="213" w:line="259" w:lineRule="auto"/>
+        <w:ind w:left="0" w:right="0" w:firstLine="0"/>
+        <w:jc w:val="left"/>
+        <w:rPr>
+          <w:b/>
+        </w:rPr>
+      </w:pPr>
+    </w:p>
+    <w:p>
+      <w:pPr>
+        <w:spacing w:after="213" w:line="259" w:lineRule="auto"/>
+        <w:ind w:left="0" w:right="0" w:firstLine="0"/>
+        <w:jc w:val="left"/>
+        <w:rPr>
+          <w:b/>
+        </w:rPr>
+      </w:pPr>
+    </w:p>
+    <w:p>
+      <w:pPr>
+        <w:spacing w:after="213" w:line="259" w:lineRule="auto"/>
+        <w:ind w:left="0" w:right="0" w:firstLine="0"/>
+        <w:jc w:val="left"/>
+        <w:rPr>
+          <w:b/>
+        </w:rPr>
+      </w:pPr>
+    </w:p>
+    <w:p>
+      <w:pPr>
+        <w:spacing w:after="213" w:line="259" w:lineRule="auto"/>
         <w:ind w:left="0" w:right="0" w:firstLine="0"/>
         <w:jc w:val="left"/>
       </w:pPr>
@@ -2083,25 +2767,40 @@
       </w:pPr>
       <w:r>
         <w:lastRenderedPageBreak/>
-        <w:t xml:space="preserve">Modelo de Dados </w:t>
-      </w:r>
-    </w:p>
-    <w:p>
-      <w:pPr>
-        <w:spacing w:after="251"/>
+        <w:t xml:space="preserve">Modelo de Dados  </w:t>
+      </w:r>
+    </w:p>
+    <w:p>
+      <w:pPr>
+        <w:spacing w:after="213" w:line="259" w:lineRule="auto"/>
+        <w:ind w:left="0" w:right="0" w:firstLine="0"/>
+        <w:jc w:val="left"/>
+      </w:pPr>
+      <w:r>
+        <w:t>Para o sistema de cardápio digital da hamburgueria, será utilizado o banco de dados MySQL devido à sua eficiência, confiabilidade e compatibilidade com sistemas de pequeno a médio porte. Esse banco de dados organizará e armazenará as informações essenciais para o funcionamento do sistema, incluindo dados de produtos</w:t>
+      </w:r>
+      <w:r>
+        <w:t xml:space="preserve"> e</w:t>
+      </w:r>
+      <w:r>
+        <w:t xml:space="preserve"> usuários, mantendo a estrutura e as relações necessárias para um funcionamento fluido e organizado </w:t>
+      </w:r>
+    </w:p>
+    <w:p>
+      <w:pPr>
+        <w:pStyle w:val="Ttulo3"/>
+        <w:ind w:left="-5" w:right="2349"/>
+      </w:pPr>
+      <w:r>
+        <w:t xml:space="preserve">Estrutura das Tabelas </w:t>
+      </w:r>
+    </w:p>
+    <w:p>
+      <w:pPr>
         <w:ind w:left="-5" w:right="1631"/>
       </w:pPr>
       <w:r>
-        <w:t xml:space="preserve">Para o sistema de cardápio digital da hamburgueria, será utilizado o banco de dados MySQL devido à sua eficiência, confiabilidade e compatibilidade com sistemas de pequeno a médio porte. Esse banco de dados organizará e armazenará as informações essenciais para o funcionamento do sistema, incluindo dados de produtos, usuários e pedidos, mantendo a estrutura e as relações necessárias para um funcionamento fluido e organizado </w:t>
-      </w:r>
-    </w:p>
-    <w:p>
-      <w:pPr>
-        <w:pStyle w:val="Ttulo3"/>
-        <w:ind w:left="-5" w:right="2349"/>
-      </w:pPr>
-      <w:r>
-        <w:t xml:space="preserve">Estrutura das Tabelas </w:t>
+        <w:t xml:space="preserve">A tabela Produtos armazenará os dados relacionados aos itens do cardápio. Cada produto cadastrado representa uma opção disponível no cardápio digital, contendo informações detalhadas como nome, descrição, preço e categoria, que facilitam a organização e a exibição dos itens para o cliente. </w:t>
       </w:r>
     </w:p>
     <w:p>
@@ -2109,7 +2808,842 @@
         <w:ind w:left="-5" w:right="1631"/>
       </w:pPr>
       <w:r>
-        <w:t xml:space="preserve">A tabela Produtos armazenará os dados relacionados aos itens do cardápio. Cada produto cadastrado representa uma opção disponível no cardápio digital, contendo informações detalhadas como nome, descrição, preço e categoria, que facilitam a organização e a exibição dos itens para o cliente. </w:t>
+        <w:t xml:space="preserve">A tabela Usuários será responsável por armazenar as informações de todos os usuários do sistema, incluindo administradores e clientes. Esta tabela garantirá a identificação e a autenticação de cada tipo de usuário, associando permissões específicas para clientes e administradores. </w:t>
+      </w:r>
+    </w:p>
+    <w:p>
+      <w:pPr>
+        <w:spacing w:after="213" w:line="259" w:lineRule="auto"/>
+        <w:ind w:left="0" w:right="0" w:firstLine="0"/>
+        <w:jc w:val="left"/>
+      </w:pPr>
+    </w:p>
+    <w:p>
+      <w:pPr>
+        <w:spacing w:after="213" w:line="259" w:lineRule="auto"/>
+        <w:ind w:left="0" w:right="0" w:firstLine="0"/>
+        <w:jc w:val="left"/>
+      </w:pPr>
+    </w:p>
+    <w:p>
+      <w:pPr>
+        <w:spacing w:after="213" w:line="259" w:lineRule="auto"/>
+        <w:ind w:left="0" w:right="0" w:firstLine="0"/>
+        <w:jc w:val="left"/>
+      </w:pPr>
+    </w:p>
+    <w:p>
+      <w:pPr>
+        <w:spacing w:after="213" w:line="259" w:lineRule="auto"/>
+        <w:ind w:left="0" w:right="0" w:firstLine="0"/>
+        <w:jc w:val="left"/>
+      </w:pPr>
+    </w:p>
+    <w:p>
+      <w:pPr>
+        <w:spacing w:after="213" w:line="259" w:lineRule="auto"/>
+        <w:ind w:left="0" w:right="0" w:firstLine="0"/>
+        <w:jc w:val="left"/>
+      </w:pPr>
+    </w:p>
+    <w:p>
+      <w:pPr>
+        <w:spacing w:after="213" w:line="259" w:lineRule="auto"/>
+        <w:ind w:left="0" w:right="0" w:firstLine="0"/>
+        <w:jc w:val="left"/>
+      </w:pPr>
+    </w:p>
+    <w:p>
+      <w:pPr>
+        <w:spacing w:after="213" w:line="259" w:lineRule="auto"/>
+        <w:ind w:left="0" w:right="0" w:firstLine="0"/>
+        <w:jc w:val="left"/>
+      </w:pPr>
+    </w:p>
+    <w:p>
+      <w:pPr>
+        <w:spacing w:after="213" w:line="259" w:lineRule="auto"/>
+        <w:ind w:left="0" w:right="0" w:firstLine="0"/>
+        <w:jc w:val="left"/>
+      </w:pPr>
+    </w:p>
+    <w:p>
+      <w:pPr>
+        <w:spacing w:after="213" w:line="259" w:lineRule="auto"/>
+        <w:ind w:left="0" w:right="0" w:firstLine="0"/>
+        <w:jc w:val="left"/>
+      </w:pPr>
+    </w:p>
+    <w:p>
+      <w:pPr>
+        <w:spacing w:after="213" w:line="259" w:lineRule="auto"/>
+        <w:ind w:left="0" w:right="0" w:firstLine="0"/>
+        <w:jc w:val="left"/>
+      </w:pPr>
+    </w:p>
+    <w:p>
+      <w:pPr>
+        <w:spacing w:after="213" w:line="259" w:lineRule="auto"/>
+        <w:ind w:left="0" w:right="0" w:firstLine="0"/>
+        <w:jc w:val="left"/>
+      </w:pPr>
+    </w:p>
+    <w:p>
+      <w:pPr>
+        <w:spacing w:after="213" w:line="259" w:lineRule="auto"/>
+        <w:ind w:left="0" w:right="0" w:firstLine="0"/>
+        <w:jc w:val="left"/>
+      </w:pPr>
+    </w:p>
+    <w:p>
+      <w:pPr>
+        <w:spacing w:after="213" w:line="259" w:lineRule="auto"/>
+        <w:ind w:left="0" w:right="0" w:firstLine="0"/>
+        <w:jc w:val="left"/>
+      </w:pPr>
+    </w:p>
+    <w:p>
+      <w:pPr>
+        <w:spacing w:after="213" w:line="259" w:lineRule="auto"/>
+        <w:ind w:left="0" w:right="0" w:firstLine="0"/>
+        <w:jc w:val="left"/>
+      </w:pPr>
+    </w:p>
+    <w:p>
+      <w:pPr>
+        <w:spacing w:after="213" w:line="259" w:lineRule="auto"/>
+        <w:ind w:left="0" w:right="0" w:firstLine="0"/>
+        <w:jc w:val="left"/>
+      </w:pPr>
+    </w:p>
+    <w:p>
+      <w:pPr>
+        <w:spacing w:after="213" w:line="259" w:lineRule="auto"/>
+        <w:ind w:left="0" w:right="0" w:firstLine="0"/>
+        <w:jc w:val="left"/>
+      </w:pPr>
+    </w:p>
+    <w:p>
+      <w:pPr>
+        <w:spacing w:after="213" w:line="259" w:lineRule="auto"/>
+        <w:ind w:left="0" w:right="0" w:firstLine="0"/>
+        <w:jc w:val="left"/>
+      </w:pPr>
+    </w:p>
+    <w:p>
+      <w:pPr>
+        <w:spacing w:after="213" w:line="259" w:lineRule="auto"/>
+        <w:ind w:left="0" w:right="0" w:firstLine="0"/>
+        <w:jc w:val="left"/>
+        <w:rPr>
+          <w:b/>
+          <w:bCs/>
+        </w:rPr>
+      </w:pPr>
+      <w:r>
+        <w:lastRenderedPageBreak/>
+        <w:t xml:space="preserve"> </w:t>
+      </w:r>
+      <w:r>
+        <w:rPr>
+          <w:b/>
+          <w:bCs/>
+        </w:rPr>
+        <w:t>Banco de Dados: hamburgueria</w:t>
+      </w:r>
+    </w:p>
+    <w:p>
+      <w:pPr>
+        <w:spacing w:after="213" w:line="259" w:lineRule="auto"/>
+        <w:ind w:left="0" w:right="0" w:firstLine="0"/>
+        <w:jc w:val="left"/>
+      </w:pPr>
+      <w:r>
+        <w:t xml:space="preserve">Este documento descreve a estrutura do banco de dados para a aplicação de cardápio digital da hamburgueria. Ele contém duas tabelas principais: produto, para armazenar os itens do cardápio, e </w:t>
+      </w:r>
+      <w:r>
+        <w:t>usuários</w:t>
+      </w:r>
+      <w:r>
+        <w:t>, para gerenciar dados dos clientes e administradores.</w:t>
+      </w:r>
+    </w:p>
+    <w:p>
+      <w:pPr>
+        <w:spacing w:after="213" w:line="259" w:lineRule="auto"/>
+        <w:ind w:left="0" w:right="0" w:firstLine="0"/>
+        <w:jc w:val="left"/>
+        <w:rPr>
+          <w:b/>
+          <w:bCs/>
+        </w:rPr>
+      </w:pPr>
+      <w:r>
+        <w:rPr>
+          <w:b/>
+          <w:bCs/>
+        </w:rPr>
+        <w:t>//</w:t>
+      </w:r>
+      <w:r>
+        <w:rPr>
+          <w:b/>
+          <w:bCs/>
+        </w:rPr>
+        <w:t xml:space="preserve"> Criação do banco de dados</w:t>
+      </w:r>
+    </w:p>
+    <w:p>
+      <w:pPr>
+        <w:spacing w:after="213" w:line="259" w:lineRule="auto"/>
+        <w:ind w:left="0" w:right="0" w:firstLine="0"/>
+        <w:jc w:val="left"/>
+        <w:rPr>
+          <w:b/>
+          <w:bCs/>
+        </w:rPr>
+      </w:pPr>
+      <w:r>
+        <w:t>CREATE DATABASE hamburgueria;</w:t>
+      </w:r>
+    </w:p>
+    <w:p>
+      <w:pPr>
+        <w:spacing w:after="213" w:line="259" w:lineRule="auto"/>
+        <w:ind w:left="0" w:right="0" w:firstLine="0"/>
+        <w:jc w:val="left"/>
+        <w:rPr>
+          <w:b/>
+          <w:bCs/>
+        </w:rPr>
+      </w:pPr>
+      <w:r>
+        <w:rPr>
+          <w:b/>
+          <w:bCs/>
+        </w:rPr>
+        <w:t>//</w:t>
+      </w:r>
+      <w:r>
+        <w:rPr>
+          <w:b/>
+          <w:bCs/>
+        </w:rPr>
+        <w:t>Seleciona o banco de dados para uso</w:t>
+      </w:r>
+    </w:p>
+    <w:p>
+      <w:pPr>
+        <w:spacing w:after="213" w:line="259" w:lineRule="auto"/>
+        <w:ind w:left="0" w:right="0" w:firstLine="0"/>
+        <w:jc w:val="left"/>
+      </w:pPr>
+      <w:r>
+        <w:t>USE hamburgueria;</w:t>
+      </w:r>
+    </w:p>
+    <w:p>
+      <w:pPr>
+        <w:spacing w:after="213" w:line="259" w:lineRule="auto"/>
+        <w:ind w:left="0" w:right="0" w:firstLine="0"/>
+        <w:jc w:val="left"/>
+        <w:rPr>
+          <w:b/>
+          <w:bCs/>
+        </w:rPr>
+      </w:pPr>
+      <w:r>
+        <w:rPr>
+          <w:b/>
+          <w:bCs/>
+        </w:rPr>
+        <w:t>//</w:t>
+      </w:r>
+      <w:r>
+        <w:rPr>
+          <w:b/>
+          <w:bCs/>
+        </w:rPr>
+        <w:t>Criação da tabela produto</w:t>
+      </w:r>
+    </w:p>
+    <w:p>
+      <w:pPr>
+        <w:spacing w:after="213" w:line="259" w:lineRule="auto"/>
+        <w:ind w:left="0" w:right="0" w:firstLine="0"/>
+        <w:jc w:val="left"/>
+      </w:pPr>
+      <w:r>
+        <w:t>CREATE TABLE produto (</w:t>
+      </w:r>
+    </w:p>
+    <w:p>
+      <w:pPr>
+        <w:spacing w:after="213" w:line="259" w:lineRule="auto"/>
+        <w:ind w:left="0" w:right="0" w:firstLine="0"/>
+        <w:jc w:val="left"/>
+      </w:pPr>
+      <w:r>
+        <w:t xml:space="preserve">    id INT PRIMARY KEY AUTO_INCREMENT,</w:t>
+      </w:r>
+    </w:p>
+    <w:p>
+      <w:pPr>
+        <w:spacing w:after="213" w:line="259" w:lineRule="auto"/>
+        <w:ind w:left="0" w:right="0" w:firstLine="0"/>
+        <w:jc w:val="left"/>
+      </w:pPr>
+      <w:r>
+        <w:t xml:space="preserve">    logo MEDIUMBLOB,</w:t>
+      </w:r>
+    </w:p>
+    <w:p>
+      <w:pPr>
+        <w:spacing w:after="213" w:line="259" w:lineRule="auto"/>
+        <w:ind w:left="0" w:right="0" w:firstLine="0"/>
+        <w:jc w:val="left"/>
+      </w:pPr>
+      <w:r>
+        <w:t xml:space="preserve">    nome VARCHAR(100) NOT NULL,</w:t>
+      </w:r>
+    </w:p>
+    <w:p>
+      <w:pPr>
+        <w:spacing w:after="213" w:line="259" w:lineRule="auto"/>
+        <w:ind w:left="0" w:right="0" w:firstLine="0"/>
+        <w:jc w:val="left"/>
+      </w:pPr>
+      <w:r>
+        <w:t xml:space="preserve">    descricao VARCHAR(300),</w:t>
+      </w:r>
+    </w:p>
+    <w:p>
+      <w:pPr>
+        <w:spacing w:after="213" w:line="259" w:lineRule="auto"/>
+        <w:ind w:left="0" w:right="0" w:firstLine="0"/>
+        <w:jc w:val="left"/>
+      </w:pPr>
+      <w:r>
+        <w:t xml:space="preserve">    tipo VARCHAR(100),</w:t>
+      </w:r>
+    </w:p>
+    <w:p>
+      <w:pPr>
+        <w:spacing w:after="213" w:line="259" w:lineRule="auto"/>
+        <w:ind w:left="0" w:right="0" w:firstLine="0"/>
+        <w:jc w:val="left"/>
+      </w:pPr>
+      <w:r>
+        <w:t xml:space="preserve">    preco INT NOT NULL</w:t>
+      </w:r>
+    </w:p>
+    <w:p>
+      <w:pPr>
+        <w:spacing w:after="213" w:line="259" w:lineRule="auto"/>
+        <w:ind w:left="0" w:right="0" w:firstLine="0"/>
+        <w:jc w:val="left"/>
+      </w:pPr>
+      <w:r>
+        <w:t>);</w:t>
+      </w:r>
+    </w:p>
+    <w:p>
+      <w:pPr>
+        <w:spacing w:after="213" w:line="259" w:lineRule="auto"/>
+        <w:ind w:left="0" w:right="0" w:firstLine="0"/>
+        <w:jc w:val="left"/>
+        <w:rPr>
+          <w:b/>
+          <w:bCs/>
+        </w:rPr>
+      </w:pPr>
+      <w:r>
+        <w:rPr>
+          <w:b/>
+          <w:bCs/>
+        </w:rPr>
+        <w:t>//</w:t>
+      </w:r>
+      <w:r>
+        <w:rPr>
+          <w:b/>
+          <w:bCs/>
+        </w:rPr>
+        <w:t>Exibe todos os registros da tabela produto</w:t>
+      </w:r>
+    </w:p>
+    <w:p>
+      <w:pPr>
+        <w:spacing w:after="213" w:line="259" w:lineRule="auto"/>
+        <w:ind w:left="0" w:right="0" w:firstLine="0"/>
+        <w:jc w:val="left"/>
+      </w:pPr>
+      <w:r>
+        <w:t>SELECT * FROM produto;</w:t>
+      </w:r>
+    </w:p>
+    <w:p>
+      <w:pPr>
+        <w:spacing w:after="213" w:line="259" w:lineRule="auto"/>
+        <w:ind w:left="0" w:right="0" w:firstLine="0"/>
+        <w:jc w:val="left"/>
+        <w:rPr>
+          <w:b/>
+          <w:bCs/>
+        </w:rPr>
+      </w:pPr>
+      <w:r>
+        <w:rPr>
+          <w:b/>
+          <w:bCs/>
+        </w:rPr>
+        <w:t>//</w:t>
+      </w:r>
+      <w:r>
+        <w:rPr>
+          <w:b/>
+          <w:bCs/>
+        </w:rPr>
+        <w:t>Criação da tabela usuarios</w:t>
+      </w:r>
+    </w:p>
+    <w:p>
+      <w:pPr>
+        <w:spacing w:after="213" w:line="259" w:lineRule="auto"/>
+        <w:ind w:left="0" w:right="0" w:firstLine="0"/>
+        <w:jc w:val="left"/>
+      </w:pPr>
+      <w:r>
+        <w:t>CREATE TABLE usuarios (</w:t>
+      </w:r>
+    </w:p>
+    <w:p>
+      <w:pPr>
+        <w:spacing w:after="213" w:line="259" w:lineRule="auto"/>
+        <w:ind w:left="0" w:right="0" w:firstLine="0"/>
+        <w:jc w:val="left"/>
+      </w:pPr>
+      <w:r>
+        <w:t xml:space="preserve">    id INT PRIMARY KEY AUTO_INCREMENT,</w:t>
+      </w:r>
+    </w:p>
+    <w:p>
+      <w:pPr>
+        <w:spacing w:after="213" w:line="259" w:lineRule="auto"/>
+        <w:ind w:left="0" w:right="0" w:firstLine="0"/>
+        <w:jc w:val="left"/>
+      </w:pPr>
+      <w:r>
+        <w:t xml:space="preserve">    nome VARCHAR(255) NOT NULL,</w:t>
+      </w:r>
+    </w:p>
+    <w:p>
+      <w:pPr>
+        <w:spacing w:after="213" w:line="259" w:lineRule="auto"/>
+        <w:ind w:left="0" w:right="0" w:firstLine="0"/>
+        <w:jc w:val="left"/>
+      </w:pPr>
+      <w:r>
+        <w:t xml:space="preserve">    sobrenome VARCHAR(255) NOT NULL,</w:t>
+      </w:r>
+    </w:p>
+    <w:p>
+      <w:pPr>
+        <w:spacing w:after="213" w:line="259" w:lineRule="auto"/>
+        <w:ind w:left="0" w:right="0" w:firstLine="0"/>
+        <w:jc w:val="left"/>
+      </w:pPr>
+      <w:r>
+        <w:t xml:space="preserve">    email VARCHAR(255) NOT NULL,</w:t>
+      </w:r>
+    </w:p>
+    <w:p>
+      <w:pPr>
+        <w:spacing w:after="213" w:line="259" w:lineRule="auto"/>
+        <w:ind w:left="0" w:right="0" w:firstLine="0"/>
+        <w:jc w:val="left"/>
+      </w:pPr>
+      <w:r>
+        <w:t xml:space="preserve">    senha VARCHAR(255) NOT NULL,</w:t>
+      </w:r>
+    </w:p>
+    <w:p>
+      <w:pPr>
+        <w:spacing w:after="213" w:line="259" w:lineRule="auto"/>
+        <w:ind w:left="0" w:right="0" w:firstLine="0"/>
+        <w:jc w:val="left"/>
+      </w:pPr>
+      <w:r>
+        <w:t xml:space="preserve">    telefone VARCHAR(20) NOT NULL,</w:t>
+      </w:r>
+    </w:p>
+    <w:p>
+      <w:pPr>
+        <w:spacing w:after="213" w:line="259" w:lineRule="auto"/>
+        <w:ind w:left="0" w:right="0" w:firstLine="0"/>
+        <w:jc w:val="left"/>
+      </w:pPr>
+      <w:r>
+        <w:t xml:space="preserve">    CPF VARCHAR(11) UNIQUE NOT NULL,</w:t>
+      </w:r>
+    </w:p>
+    <w:p>
+      <w:pPr>
+        <w:spacing w:after="213" w:line="259" w:lineRule="auto"/>
+        <w:ind w:left="0" w:right="0" w:firstLine="0"/>
+        <w:jc w:val="left"/>
+      </w:pPr>
+      <w:r>
+        <w:t xml:space="preserve">    endereco VARCHAR(255) NOT NULL,</w:t>
+      </w:r>
+    </w:p>
+    <w:p>
+      <w:pPr>
+        <w:spacing w:after="213" w:line="259" w:lineRule="auto"/>
+        <w:ind w:left="0" w:right="0" w:firstLine="0"/>
+        <w:jc w:val="left"/>
+      </w:pPr>
+      <w:r>
+        <w:t xml:space="preserve">    num_casa INT NOT NULL,</w:t>
+      </w:r>
+    </w:p>
+    <w:p>
+      <w:pPr>
+        <w:spacing w:after="213" w:line="259" w:lineRule="auto"/>
+        <w:ind w:left="0" w:right="0" w:firstLine="0"/>
+        <w:jc w:val="left"/>
+      </w:pPr>
+      <w:r>
+        <w:lastRenderedPageBreak/>
+        <w:t xml:space="preserve"> Cep VARCHAR(8) NOT NULL,</w:t>
+      </w:r>
+    </w:p>
+    <w:p>
+      <w:pPr>
+        <w:spacing w:after="213" w:line="259" w:lineRule="auto"/>
+        <w:ind w:left="0" w:right="0" w:firstLine="0"/>
+        <w:jc w:val="left"/>
+      </w:pPr>
+      <w:r>
+        <w:t xml:space="preserve">    bairro VARCHAR(255) NOT NULL,</w:t>
+      </w:r>
+    </w:p>
+    <w:p>
+      <w:pPr>
+        <w:spacing w:after="213" w:line="259" w:lineRule="auto"/>
+        <w:ind w:left="0" w:right="0" w:firstLine="0"/>
+        <w:jc w:val="left"/>
+      </w:pPr>
+      <w:r>
+        <w:t xml:space="preserve">    cidade VARCHAR(255) NOT NULL,</w:t>
+      </w:r>
+    </w:p>
+    <w:p>
+      <w:pPr>
+        <w:spacing w:after="213" w:line="259" w:lineRule="auto"/>
+        <w:ind w:left="0" w:right="0" w:firstLine="0"/>
+        <w:jc w:val="left"/>
+      </w:pPr>
+      <w:r>
+        <w:t xml:space="preserve">    estado VARCHAR(255) NOT NULL,</w:t>
+      </w:r>
+    </w:p>
+    <w:p>
+      <w:pPr>
+        <w:spacing w:after="213" w:line="259" w:lineRule="auto"/>
+        <w:ind w:left="0" w:right="0" w:firstLine="0"/>
+        <w:jc w:val="left"/>
+      </w:pPr>
+      <w:r>
+        <w:t xml:space="preserve">    perfil ENUM('usuario', 'admin') DEFAULT 'usuario' NOT NULL</w:t>
+      </w:r>
+    </w:p>
+    <w:p>
+      <w:pPr>
+        <w:spacing w:after="213" w:line="259" w:lineRule="auto"/>
+        <w:ind w:left="0" w:right="0" w:firstLine="0"/>
+        <w:jc w:val="left"/>
+      </w:pPr>
+      <w:r>
+        <w:t>);</w:t>
+      </w:r>
+    </w:p>
+    <w:p>
+      <w:pPr>
+        <w:spacing w:after="213" w:line="259" w:lineRule="auto"/>
+        <w:ind w:left="0" w:right="0" w:firstLine="0"/>
+        <w:jc w:val="left"/>
+      </w:pPr>
+    </w:p>
+    <w:p>
+      <w:pPr>
+        <w:spacing w:after="213" w:line="259" w:lineRule="auto"/>
+        <w:ind w:left="0" w:right="0" w:firstLine="0"/>
+        <w:jc w:val="left"/>
+        <w:rPr>
+          <w:b/>
+          <w:bCs/>
+        </w:rPr>
+      </w:pPr>
+      <w:r>
+        <w:rPr>
+          <w:b/>
+          <w:bCs/>
+        </w:rPr>
+        <w:t>//</w:t>
+      </w:r>
+      <w:r>
+        <w:rPr>
+          <w:b/>
+          <w:bCs/>
+        </w:rPr>
+        <w:t>Exibe todos os registros da tabela usuarios</w:t>
+      </w:r>
+    </w:p>
+    <w:p>
+      <w:pPr>
+        <w:spacing w:after="213" w:line="259" w:lineRule="auto"/>
+        <w:ind w:left="0" w:right="0" w:firstLine="0"/>
+        <w:jc w:val="left"/>
+      </w:pPr>
+      <w:r>
+        <w:t>SELECT * FROM usuarios;</w:t>
+      </w:r>
+    </w:p>
+    <w:p>
+      <w:pPr>
+        <w:spacing w:after="215" w:line="259" w:lineRule="auto"/>
+        <w:ind w:left="0" w:right="0" w:firstLine="0"/>
+        <w:jc w:val="left"/>
+      </w:pPr>
+      <w:r>
+        <w:rPr>
+          <w:b/>
+        </w:rPr>
+        <w:t xml:space="preserve"> </w:t>
+      </w:r>
+    </w:p>
+    <w:p>
+      <w:pPr>
+        <w:spacing w:after="213" w:line="259" w:lineRule="auto"/>
+        <w:ind w:left="0" w:right="0" w:firstLine="0"/>
+        <w:jc w:val="left"/>
+        <w:rPr>
+          <w:b/>
+        </w:rPr>
+      </w:pPr>
+    </w:p>
+    <w:p>
+      <w:pPr>
+        <w:spacing w:after="213" w:line="259" w:lineRule="auto"/>
+        <w:ind w:left="0" w:right="0" w:firstLine="0"/>
+        <w:jc w:val="left"/>
+        <w:rPr>
+          <w:b/>
+        </w:rPr>
+      </w:pPr>
+    </w:p>
+    <w:p>
+      <w:pPr>
+        <w:spacing w:after="213" w:line="259" w:lineRule="auto"/>
+        <w:ind w:left="0" w:right="0" w:firstLine="0"/>
+        <w:jc w:val="left"/>
+        <w:rPr>
+          <w:b/>
+        </w:rPr>
+      </w:pPr>
+    </w:p>
+    <w:p>
+      <w:pPr>
+        <w:spacing w:after="213" w:line="259" w:lineRule="auto"/>
+        <w:ind w:left="0" w:right="0" w:firstLine="0"/>
+        <w:jc w:val="left"/>
+        <w:rPr>
+          <w:b/>
+        </w:rPr>
+      </w:pPr>
+    </w:p>
+    <w:p>
+      <w:pPr>
+        <w:spacing w:after="213" w:line="259" w:lineRule="auto"/>
+        <w:ind w:left="0" w:right="0" w:firstLine="0"/>
+        <w:jc w:val="left"/>
+        <w:rPr>
+          <w:b/>
+        </w:rPr>
+      </w:pPr>
+    </w:p>
+    <w:p>
+      <w:pPr>
+        <w:spacing w:after="213" w:line="259" w:lineRule="auto"/>
+        <w:ind w:left="0" w:right="0" w:firstLine="0"/>
+        <w:jc w:val="left"/>
+        <w:rPr>
+          <w:b/>
+          <w:bCs/>
+        </w:rPr>
+      </w:pPr>
+    </w:p>
+    <w:p>
+      <w:pPr>
+        <w:spacing w:after="213" w:line="259" w:lineRule="auto"/>
+        <w:ind w:left="0" w:right="0" w:firstLine="0"/>
+        <w:jc w:val="left"/>
+        <w:rPr>
+          <w:b/>
+          <w:bCs/>
+        </w:rPr>
+      </w:pPr>
+    </w:p>
+    <w:p>
+      <w:pPr>
+        <w:spacing w:after="213" w:line="259" w:lineRule="auto"/>
+        <w:ind w:left="0" w:right="0" w:firstLine="0"/>
+        <w:jc w:val="left"/>
+        <w:rPr>
+          <w:b/>
+          <w:bCs/>
+        </w:rPr>
+      </w:pPr>
+    </w:p>
+    <w:p>
+      <w:pPr>
+        <w:spacing w:after="213" w:line="259" w:lineRule="auto"/>
+        <w:ind w:left="0" w:right="0" w:firstLine="0"/>
+        <w:jc w:val="left"/>
+        <w:rPr>
+          <w:b/>
+          <w:bCs/>
+        </w:rPr>
+      </w:pPr>
+    </w:p>
+    <w:p>
+      <w:pPr>
+        <w:spacing w:after="213" w:line="259" w:lineRule="auto"/>
+        <w:ind w:left="0" w:right="0" w:firstLine="0"/>
+        <w:jc w:val="left"/>
+        <w:rPr>
+          <w:b/>
+          <w:bCs/>
+        </w:rPr>
+      </w:pPr>
+    </w:p>
+    <w:p>
+      <w:pPr>
+        <w:spacing w:after="213" w:line="259" w:lineRule="auto"/>
+        <w:ind w:left="0" w:right="0" w:firstLine="0"/>
+        <w:jc w:val="left"/>
+        <w:rPr>
+          <w:b/>
+          <w:bCs/>
+        </w:rPr>
+      </w:pPr>
+    </w:p>
+    <w:p>
+      <w:pPr>
+        <w:spacing w:after="213" w:line="259" w:lineRule="auto"/>
+        <w:ind w:left="0" w:right="0" w:firstLine="0"/>
+        <w:jc w:val="left"/>
+        <w:rPr>
+          <w:b/>
+          <w:bCs/>
+        </w:rPr>
+      </w:pPr>
+    </w:p>
+    <w:p>
+      <w:pPr>
+        <w:spacing w:after="213" w:line="259" w:lineRule="auto"/>
+        <w:ind w:left="0" w:right="0" w:firstLine="0"/>
+        <w:jc w:val="left"/>
+        <w:rPr>
+          <w:b/>
+          <w:bCs/>
+        </w:rPr>
+      </w:pPr>
+    </w:p>
+    <w:p>
+      <w:pPr>
+        <w:spacing w:after="213" w:line="259" w:lineRule="auto"/>
+        <w:ind w:left="0" w:right="0" w:firstLine="0"/>
+        <w:jc w:val="left"/>
+        <w:rPr>
+          <w:b/>
+          <w:bCs/>
+        </w:rPr>
+      </w:pPr>
+    </w:p>
+    <w:p>
+      <w:pPr>
+        <w:spacing w:after="213" w:line="259" w:lineRule="auto"/>
+        <w:ind w:left="0" w:right="0" w:firstLine="0"/>
+        <w:jc w:val="left"/>
+        <w:rPr>
+          <w:b/>
+          <w:bCs/>
+        </w:rPr>
+      </w:pPr>
+    </w:p>
+    <w:p>
+      <w:pPr>
+        <w:spacing w:after="213" w:line="259" w:lineRule="auto"/>
+        <w:ind w:left="0" w:right="0" w:firstLine="0"/>
+        <w:jc w:val="left"/>
+        <w:rPr>
+          <w:b/>
+          <w:bCs/>
+        </w:rPr>
+      </w:pPr>
+    </w:p>
+    <w:p>
+      <w:pPr>
+        <w:spacing w:after="213" w:line="259" w:lineRule="auto"/>
+        <w:ind w:left="0" w:right="0" w:firstLine="0"/>
+        <w:jc w:val="left"/>
+        <w:rPr>
+          <w:b/>
+          <w:bCs/>
+        </w:rPr>
+      </w:pPr>
+    </w:p>
+    <w:p>
+      <w:pPr>
+        <w:spacing w:after="213" w:line="259" w:lineRule="auto"/>
+        <w:ind w:left="0" w:right="0" w:firstLine="0"/>
+        <w:jc w:val="left"/>
+        <w:rPr>
+          <w:b/>
+          <w:bCs/>
+        </w:rPr>
+      </w:pPr>
+    </w:p>
+    <w:p>
+      <w:pPr>
+        <w:spacing w:after="213" w:line="259" w:lineRule="auto"/>
+        <w:ind w:left="0" w:right="0" w:firstLine="0"/>
+        <w:jc w:val="left"/>
+        <w:rPr>
+          <w:b/>
+          <w:bCs/>
+        </w:rPr>
+      </w:pPr>
+    </w:p>
+    <w:p>
+      <w:pPr>
+        <w:spacing w:after="213" w:line="259" w:lineRule="auto"/>
+        <w:ind w:left="0" w:right="0" w:firstLine="0"/>
+        <w:jc w:val="left"/>
+        <w:rPr>
+          <w:b/>
+          <w:bCs/>
+        </w:rPr>
+      </w:pPr>
+      <w:r>
+        <w:rPr>
+          <w:b/>
+          <w:bCs/>
+        </w:rPr>
+        <w:lastRenderedPageBreak/>
+        <w:t>Conclusão:</w:t>
       </w:r>
     </w:p>
     <w:p>
@@ -2117,240 +3651,19 @@
         <w:ind w:left="-5" w:right="1631"/>
       </w:pPr>
       <w:r>
-        <w:t xml:space="preserve">A tabela Usuários será responsável por armazenar as informações de todos os usuários do sistema, incluindo administradores e clientes. Esta tabela garantirá a identificação e a autenticação de cada tipo de usuário, associando permissões específicas para clientes e administradores. </w:t>
-      </w:r>
-    </w:p>
-    <w:p>
-      <w:pPr>
-        <w:spacing w:after="213" w:line="259" w:lineRule="auto"/>
-        <w:ind w:left="0" w:right="0" w:firstLine="0"/>
-        <w:jc w:val="left"/>
-      </w:pPr>
-      <w:r>
-        <w:t xml:space="preserve"> </w:t>
-      </w:r>
-    </w:p>
-    <w:p>
-      <w:pPr>
-        <w:spacing w:after="215" w:line="259" w:lineRule="auto"/>
-        <w:ind w:left="0" w:right="0" w:firstLine="0"/>
-        <w:jc w:val="left"/>
-      </w:pPr>
-      <w:r>
-        <w:t xml:space="preserve"> </w:t>
-      </w:r>
-    </w:p>
-    <w:p>
-      <w:pPr>
-        <w:spacing w:after="213" w:line="259" w:lineRule="auto"/>
-        <w:ind w:left="0" w:right="0" w:firstLine="0"/>
-        <w:jc w:val="left"/>
-      </w:pPr>
-      <w:r>
-        <w:rPr>
-          <w:b/>
-        </w:rPr>
-        <w:t xml:space="preserve"> </w:t>
-      </w:r>
-    </w:p>
-    <w:p>
-      <w:pPr>
-        <w:spacing w:after="215" w:line="259" w:lineRule="auto"/>
-        <w:ind w:left="0" w:right="0" w:firstLine="0"/>
-        <w:jc w:val="left"/>
-      </w:pPr>
-      <w:r>
-        <w:rPr>
-          <w:b/>
-        </w:rPr>
-        <w:t xml:space="preserve"> </w:t>
-      </w:r>
-    </w:p>
-    <w:p>
-      <w:pPr>
-        <w:spacing w:after="213" w:line="259" w:lineRule="auto"/>
-        <w:ind w:left="0" w:right="0" w:firstLine="0"/>
-        <w:jc w:val="left"/>
-      </w:pPr>
-      <w:r>
-        <w:rPr>
-          <w:b/>
-        </w:rPr>
-        <w:t xml:space="preserve"> </w:t>
-      </w:r>
-    </w:p>
-    <w:p>
-      <w:pPr>
-        <w:spacing w:after="215" w:line="259" w:lineRule="auto"/>
-        <w:ind w:left="0" w:right="0" w:firstLine="0"/>
-        <w:jc w:val="left"/>
-      </w:pPr>
-      <w:r>
-        <w:rPr>
-          <w:b/>
-        </w:rPr>
-        <w:t xml:space="preserve"> </w:t>
-      </w:r>
-    </w:p>
-    <w:p>
-      <w:pPr>
-        <w:spacing w:after="213" w:line="259" w:lineRule="auto"/>
-        <w:ind w:left="0" w:right="0" w:firstLine="0"/>
-        <w:jc w:val="left"/>
-      </w:pPr>
-      <w:r>
-        <w:rPr>
-          <w:b/>
-        </w:rPr>
-        <w:t xml:space="preserve"> </w:t>
-      </w:r>
-    </w:p>
-    <w:p>
-      <w:pPr>
-        <w:spacing w:after="215" w:line="259" w:lineRule="auto"/>
-        <w:ind w:left="0" w:right="0" w:firstLine="0"/>
-        <w:jc w:val="left"/>
-      </w:pPr>
-      <w:r>
-        <w:rPr>
-          <w:b/>
-        </w:rPr>
-        <w:t xml:space="preserve"> </w:t>
-      </w:r>
-    </w:p>
-    <w:p>
-      <w:pPr>
-        <w:spacing w:after="213" w:line="259" w:lineRule="auto"/>
-        <w:ind w:left="0" w:right="0" w:firstLine="0"/>
-        <w:jc w:val="left"/>
-      </w:pPr>
-      <w:r>
-        <w:rPr>
-          <w:b/>
-        </w:rPr>
-        <w:t xml:space="preserve"> </w:t>
-      </w:r>
-    </w:p>
-    <w:p>
-      <w:pPr>
-        <w:spacing w:after="216" w:line="259" w:lineRule="auto"/>
-        <w:ind w:left="0" w:right="0" w:firstLine="0"/>
-        <w:jc w:val="left"/>
-      </w:pPr>
-      <w:r>
-        <w:rPr>
-          <w:b/>
-        </w:rPr>
-        <w:t xml:space="preserve"> </w:t>
-      </w:r>
-    </w:p>
-    <w:p>
-      <w:pPr>
-        <w:spacing w:after="215" w:line="259" w:lineRule="auto"/>
-        <w:ind w:left="0" w:right="0" w:firstLine="0"/>
-        <w:jc w:val="left"/>
-      </w:pPr>
-      <w:r>
-        <w:rPr>
-          <w:b/>
-        </w:rPr>
-        <w:t xml:space="preserve"> </w:t>
-      </w:r>
-    </w:p>
-    <w:p>
-      <w:pPr>
-        <w:spacing w:after="213" w:line="259" w:lineRule="auto"/>
-        <w:ind w:left="0" w:right="0" w:firstLine="0"/>
-        <w:jc w:val="left"/>
-      </w:pPr>
-      <w:r>
-        <w:rPr>
-          <w:b/>
-        </w:rPr>
-        <w:t xml:space="preserve"> </w:t>
-      </w:r>
-    </w:p>
-    <w:p>
-      <w:pPr>
-        <w:spacing w:after="215" w:line="259" w:lineRule="auto"/>
-        <w:ind w:left="0" w:right="0" w:firstLine="0"/>
-        <w:jc w:val="left"/>
-      </w:pPr>
-      <w:r>
-        <w:rPr>
-          <w:b/>
-        </w:rPr>
-        <w:t xml:space="preserve"> </w:t>
-      </w:r>
-    </w:p>
-    <w:p>
-      <w:pPr>
-        <w:spacing w:after="213" w:line="259" w:lineRule="auto"/>
-        <w:ind w:left="0" w:right="0" w:firstLine="0"/>
-        <w:jc w:val="left"/>
-      </w:pPr>
-      <w:r>
-        <w:rPr>
-          <w:b/>
-        </w:rPr>
-        <w:t xml:space="preserve"> </w:t>
-      </w:r>
-    </w:p>
-    <w:p>
-      <w:pPr>
-        <w:spacing w:after="215" w:line="259" w:lineRule="auto"/>
-        <w:ind w:left="0" w:right="0" w:firstLine="0"/>
-        <w:jc w:val="left"/>
-      </w:pPr>
-      <w:r>
-        <w:rPr>
-          <w:b/>
-        </w:rPr>
-        <w:t xml:space="preserve"> </w:t>
-      </w:r>
-    </w:p>
-    <w:p>
-      <w:pPr>
-        <w:spacing w:after="213" w:line="259" w:lineRule="auto"/>
-        <w:ind w:left="0" w:right="0" w:firstLine="0"/>
-        <w:jc w:val="left"/>
-      </w:pPr>
-      <w:r>
-        <w:rPr>
-          <w:b/>
-        </w:rPr>
-        <w:t xml:space="preserve"> </w:t>
-      </w:r>
-    </w:p>
-    <w:p>
-      <w:pPr>
-        <w:spacing w:after="0" w:line="259" w:lineRule="auto"/>
-        <w:ind w:left="0" w:right="0" w:firstLine="0"/>
-        <w:jc w:val="left"/>
-      </w:pPr>
-      <w:r>
-        <w:rPr>
-          <w:b/>
-        </w:rPr>
-        <w:lastRenderedPageBreak/>
-        <w:t xml:space="preserve"> </w:t>
-      </w:r>
-    </w:p>
-    <w:p>
-      <w:pPr>
-        <w:pStyle w:val="Ttulo3"/>
-        <w:ind w:left="-5" w:right="2349"/>
-      </w:pPr>
-      <w:r>
-        <w:t xml:space="preserve">Conclusão </w:t>
-      </w:r>
-    </w:p>
-    <w:p>
-      <w:pPr>
-        <w:ind w:left="-5" w:right="1631"/>
-      </w:pPr>
-      <w:r>
-        <w:t xml:space="preserve">O desenvolvimento deste sistema de cardápio digital para uma hamburgueria foi um processo desafiador e enriquecedor, permitindo aplicar conceitos teóricos e habilidades práticas adquiridas ao longo da formação acadêmica. Durante a execução do projeto, conseguimos alcançar diversos resultados positivos que refletem a evolução da nossa capacidade de lidar com tecnologia, resolver problemas reais e criar soluções eficazes para o ambiente de trabalho. </w:t>
+        <w:t>O desenvolvimento deste sistema de cardápio digital para uma hamburgueria foi um processo desafiador e enriquecedor, permitindo aplicar conceitos teóricos e habilidades práticas adquiridas ao longo d</w:t>
+      </w:r>
+      <w:r>
+        <w:t>o semestre</w:t>
+      </w:r>
+      <w:r>
+        <w:t xml:space="preserve"> acadêmic</w:t>
+      </w:r>
+      <w:r>
+        <w:t>o</w:t>
+      </w:r>
+      <w:r>
+        <w:t xml:space="preserve">. Durante a execução do projeto, conseguimos alcançar diversos resultados positivos que refletem a evolução da nossa capacidade de lidar com tecnologia, resolver problemas reais e criar soluções eficazes para o ambiente de trabalho. </w:t>
       </w:r>
     </w:p>
     <w:p>
@@ -2383,23 +3696,7 @@
         <w:ind w:left="-5" w:right="1631"/>
       </w:pPr>
       <w:r>
-        <w:t>Integração entre o front-</w:t>
-      </w:r>
-      <w:proofErr w:type="spellStart"/>
-      <w:r>
-        <w:t>end</w:t>
-      </w:r>
-      <w:proofErr w:type="spellEnd"/>
-      <w:r>
-        <w:t xml:space="preserve"> e o </w:t>
-      </w:r>
-      <w:proofErr w:type="spellStart"/>
-      <w:r>
-        <w:t>back-end</w:t>
-      </w:r>
-      <w:proofErr w:type="spellEnd"/>
-      <w:r>
-        <w:t xml:space="preserve">: Garantir que a interface do usuário estivesse perfeitamente integrada com o banco de dados e que todas as ações do cliente, como adição de produtos ao carrinho e realização de pedidos, fossem refletidas em tempo real no sistema. </w:t>
+        <w:t xml:space="preserve">Integração entre o front-end e o back-end: Garantir que a interface do usuário estivesse perfeitamente integrada com o banco de dados e que todas as ações do cliente, como adição de produtos ao carrinho e realização de pedidos, fossem refletidas em tempo real no sistema. </w:t>
       </w:r>
     </w:p>
     <w:p>

</xml_diff>